<commit_message>
#24 added contract to the report file
</commit_message>
<xml_diff>
--- a/Documentation/Report structure.docx
+++ b/Documentation/Report structure.docx
@@ -114,8 +114,6 @@
       <w:r>
         <w:t>SC</w:t>
       </w:r>
-      <w:bookmarkStart w:id="2" w:name="_GoBack"/>
-      <w:bookmarkEnd w:id="2"/>
       <w:r>
         <w:t>OW</w:t>
       </w:r>
@@ -188,18 +186,18 @@
           <w:numId w:val="1"/>
         </w:numPr>
       </w:pPr>
-      <w:commentRangeStart w:id="3"/>
+      <w:commentRangeStart w:id="2"/>
       <w:r>
         <w:t>System architecture</w:t>
       </w:r>
-      <w:commentRangeEnd w:id="3"/>
+      <w:commentRangeEnd w:id="2"/>
       <w:r>
         <w:rPr>
           <w:rStyle w:val="CommentReference"/>
           <w:rFonts w:asciiTheme="minorHAnsi" w:eastAsiaTheme="minorHAnsi" w:hAnsiTheme="minorHAnsi" w:cstheme="minorBidi"/>
           <w:color w:val="auto"/>
         </w:rPr>
-        <w:commentReference w:id="3"/>
+        <w:commentReference w:id="2"/>
       </w:r>
     </w:p>
     <w:p>
@@ -222,11 +220,11 @@
           <w:numId w:val="1"/>
         </w:numPr>
       </w:pPr>
-      <w:commentRangeStart w:id="4"/>
+      <w:commentRangeStart w:id="3"/>
       <w:r>
         <w:t>Client side</w:t>
       </w:r>
-      <w:commentRangeEnd w:id="4"/>
+      <w:commentRangeEnd w:id="3"/>
       <w:r>
         <w:rPr>
           <w:rStyle w:val="CommentReference"/>
@@ -235,7 +233,7 @@
           <w:iCs w:val="0"/>
           <w:color w:val="auto"/>
         </w:rPr>
-        <w:commentReference w:id="4"/>
+        <w:commentReference w:id="3"/>
       </w:r>
     </w:p>
     <w:p>
@@ -246,7 +244,7 @@
           <w:numId w:val="1"/>
         </w:numPr>
       </w:pPr>
-      <w:commentRangeStart w:id="5"/>
+      <w:commentRangeStart w:id="4"/>
       <w:r>
         <w:t>ER</w:t>
       </w:r>
@@ -262,14 +260,14 @@
       <w:r>
         <w:t>EER</w:t>
       </w:r>
-      <w:commentRangeEnd w:id="5"/>
+      <w:commentRangeEnd w:id="4"/>
       <w:r>
         <w:rPr>
           <w:rStyle w:val="CommentReference"/>
           <w:rFonts w:asciiTheme="minorHAnsi" w:eastAsiaTheme="minorHAnsi" w:hAnsiTheme="minorHAnsi" w:cstheme="minorBidi"/>
           <w:color w:val="auto"/>
         </w:rPr>
-        <w:commentReference w:id="5"/>
+        <w:commentReference w:id="4"/>
       </w:r>
     </w:p>
     <w:p>
@@ -280,18 +278,18 @@
           <w:numId w:val="1"/>
         </w:numPr>
       </w:pPr>
-      <w:commentRangeStart w:id="6"/>
+      <w:commentRangeStart w:id="5"/>
       <w:r>
         <w:t>Quality Assurance</w:t>
       </w:r>
-      <w:commentRangeEnd w:id="6"/>
+      <w:commentRangeEnd w:id="5"/>
       <w:r>
         <w:rPr>
           <w:rStyle w:val="CommentReference"/>
           <w:rFonts w:asciiTheme="minorHAnsi" w:eastAsiaTheme="minorHAnsi" w:hAnsiTheme="minorHAnsi" w:cstheme="minorBidi"/>
           <w:color w:val="auto"/>
         </w:rPr>
-        <w:commentReference w:id="6"/>
+        <w:commentReference w:id="5"/>
       </w:r>
     </w:p>
     <w:p>
@@ -314,18 +312,18 @@
           <w:numId w:val="1"/>
         </w:numPr>
       </w:pPr>
-      <w:commentRangeStart w:id="7"/>
+      <w:commentRangeStart w:id="6"/>
       <w:r>
         <w:t>Testing Methodology</w:t>
       </w:r>
-      <w:commentRangeEnd w:id="7"/>
+      <w:commentRangeEnd w:id="6"/>
       <w:r>
         <w:rPr>
           <w:rStyle w:val="CommentReference"/>
           <w:rFonts w:asciiTheme="minorHAnsi" w:eastAsiaTheme="minorHAnsi" w:hAnsiTheme="minorHAnsi" w:cstheme="minorBidi"/>
           <w:color w:val="auto"/>
         </w:rPr>
-        <w:commentReference w:id="7"/>
+        <w:commentReference w:id="6"/>
       </w:r>
     </w:p>
     <w:p>
@@ -348,21 +346,21 @@
           <w:numId w:val="1"/>
         </w:numPr>
       </w:pPr>
-      <w:commentRangeStart w:id="8"/>
+      <w:commentRangeStart w:id="7"/>
       <w:r>
         <w:t>Test Approach</w:t>
       </w:r>
       <w:r>
         <w:t xml:space="preserve"> </w:t>
       </w:r>
-      <w:commentRangeEnd w:id="8"/>
+      <w:commentRangeEnd w:id="7"/>
       <w:r>
         <w:rPr>
           <w:rStyle w:val="CommentReference"/>
           <w:rFonts w:asciiTheme="minorHAnsi" w:eastAsiaTheme="minorHAnsi" w:hAnsiTheme="minorHAnsi" w:cstheme="minorBidi"/>
           <w:color w:val="auto"/>
         </w:rPr>
-        <w:commentReference w:id="8"/>
+        <w:commentReference w:id="7"/>
       </w:r>
     </w:p>
     <w:p>
@@ -373,18 +371,18 @@
           <w:numId w:val="1"/>
         </w:numPr>
       </w:pPr>
-      <w:commentRangeStart w:id="9"/>
+      <w:commentRangeStart w:id="8"/>
       <w:r>
         <w:t>Test Environment</w:t>
       </w:r>
-      <w:commentRangeEnd w:id="9"/>
+      <w:commentRangeEnd w:id="8"/>
       <w:r>
         <w:rPr>
           <w:rStyle w:val="CommentReference"/>
           <w:rFonts w:asciiTheme="minorHAnsi" w:eastAsiaTheme="minorHAnsi" w:hAnsiTheme="minorHAnsi" w:cstheme="minorBidi"/>
           <w:color w:val="auto"/>
         </w:rPr>
-        <w:commentReference w:id="9"/>
+        <w:commentReference w:id="8"/>
       </w:r>
     </w:p>
     <w:p>
@@ -395,18 +393,18 @@
           <w:numId w:val="1"/>
         </w:numPr>
       </w:pPr>
-      <w:commentRangeStart w:id="10"/>
+      <w:commentRangeStart w:id="9"/>
       <w:r>
         <w:t>Testing tools</w:t>
       </w:r>
-      <w:commentRangeEnd w:id="10"/>
+      <w:commentRangeEnd w:id="9"/>
       <w:r>
         <w:rPr>
           <w:rStyle w:val="CommentReference"/>
           <w:rFonts w:asciiTheme="minorHAnsi" w:eastAsiaTheme="minorHAnsi" w:hAnsiTheme="minorHAnsi" w:cstheme="minorBidi"/>
           <w:color w:val="auto"/>
         </w:rPr>
-        <w:commentReference w:id="10"/>
+        <w:commentReference w:id="9"/>
       </w:r>
     </w:p>
     <w:p>
@@ -417,18 +415,18 @@
           <w:numId w:val="1"/>
         </w:numPr>
       </w:pPr>
-      <w:commentRangeStart w:id="11"/>
+      <w:commentRangeStart w:id="10"/>
       <w:r>
         <w:t>Release Control</w:t>
       </w:r>
-      <w:commentRangeEnd w:id="11"/>
+      <w:commentRangeEnd w:id="10"/>
       <w:r>
         <w:rPr>
           <w:rStyle w:val="CommentReference"/>
           <w:rFonts w:asciiTheme="minorHAnsi" w:eastAsiaTheme="minorHAnsi" w:hAnsiTheme="minorHAnsi" w:cstheme="minorBidi"/>
           <w:color w:val="auto"/>
         </w:rPr>
-        <w:commentReference w:id="11"/>
+        <w:commentReference w:id="10"/>
       </w:r>
     </w:p>
     <w:p>
@@ -439,18 +437,18 @@
           <w:numId w:val="1"/>
         </w:numPr>
       </w:pPr>
-      <w:commentRangeStart w:id="12"/>
+      <w:commentRangeStart w:id="11"/>
       <w:r>
         <w:t>Risk Analysis</w:t>
       </w:r>
-      <w:commentRangeEnd w:id="12"/>
+      <w:commentRangeEnd w:id="11"/>
       <w:r>
         <w:rPr>
           <w:rStyle w:val="CommentReference"/>
           <w:rFonts w:asciiTheme="minorHAnsi" w:eastAsiaTheme="minorHAnsi" w:hAnsiTheme="minorHAnsi" w:cstheme="minorBidi"/>
           <w:color w:val="auto"/>
         </w:rPr>
-        <w:commentReference w:id="12"/>
+        <w:commentReference w:id="11"/>
       </w:r>
     </w:p>
     <w:p>
@@ -461,18 +459,18 @@
           <w:numId w:val="1"/>
         </w:numPr>
       </w:pPr>
-      <w:commentRangeStart w:id="13"/>
+      <w:commentRangeStart w:id="12"/>
       <w:r>
         <w:t>Review and Approval</w:t>
       </w:r>
-      <w:commentRangeEnd w:id="13"/>
+      <w:commentRangeEnd w:id="12"/>
       <w:r>
         <w:rPr>
           <w:rStyle w:val="CommentReference"/>
           <w:rFonts w:asciiTheme="minorHAnsi" w:eastAsiaTheme="minorHAnsi" w:hAnsiTheme="minorHAnsi" w:cstheme="minorBidi"/>
           <w:color w:val="auto"/>
         </w:rPr>
-        <w:commentReference w:id="13"/>
+        <w:commentReference w:id="12"/>
       </w:r>
     </w:p>
     <w:p/>
@@ -484,19 +482,19 @@
           <w:numId w:val="1"/>
         </w:numPr>
       </w:pPr>
-      <w:commentRangeStart w:id="14"/>
+      <w:commentRangeStart w:id="13"/>
       <w:r>
         <w:lastRenderedPageBreak/>
         <w:t>Static</w:t>
       </w:r>
-      <w:commentRangeEnd w:id="14"/>
+      <w:commentRangeEnd w:id="13"/>
       <w:r>
         <w:rPr>
           <w:rStyle w:val="CommentReference"/>
           <w:rFonts w:asciiTheme="minorHAnsi" w:eastAsiaTheme="minorHAnsi" w:hAnsiTheme="minorHAnsi" w:cstheme="minorBidi"/>
           <w:color w:val="auto"/>
         </w:rPr>
-        <w:commentReference w:id="14"/>
+        <w:commentReference w:id="13"/>
       </w:r>
     </w:p>
     <w:p>
@@ -546,18 +544,18 @@
           <w:numId w:val="1"/>
         </w:numPr>
       </w:pPr>
-      <w:commentRangeStart w:id="15"/>
+      <w:commentRangeStart w:id="14"/>
       <w:r>
         <w:t>Test cases</w:t>
       </w:r>
-      <w:commentRangeEnd w:id="15"/>
+      <w:commentRangeEnd w:id="14"/>
       <w:r>
         <w:rPr>
           <w:rStyle w:val="CommentReference"/>
           <w:rFonts w:asciiTheme="minorHAnsi" w:eastAsiaTheme="minorHAnsi" w:hAnsiTheme="minorHAnsi" w:cstheme="minorBidi"/>
           <w:color w:val="auto"/>
         </w:rPr>
-        <w:commentReference w:id="15"/>
+        <w:commentReference w:id="14"/>
       </w:r>
     </w:p>
     <w:p>
@@ -568,18 +566,18 @@
           <w:numId w:val="1"/>
         </w:numPr>
       </w:pPr>
-      <w:commentRangeStart w:id="16"/>
+      <w:commentRangeStart w:id="15"/>
       <w:r>
         <w:t>Test scenarios</w:t>
       </w:r>
-      <w:commentRangeEnd w:id="16"/>
+      <w:commentRangeEnd w:id="15"/>
       <w:r>
         <w:rPr>
           <w:rStyle w:val="CommentReference"/>
           <w:rFonts w:asciiTheme="minorHAnsi" w:eastAsiaTheme="minorHAnsi" w:hAnsiTheme="minorHAnsi" w:cstheme="minorBidi"/>
           <w:color w:val="auto"/>
         </w:rPr>
-        <w:commentReference w:id="16"/>
+        <w:commentReference w:id="15"/>
       </w:r>
     </w:p>
     <w:p>
@@ -605,18 +603,18 @@
           <w:numId w:val="1"/>
         </w:numPr>
       </w:pPr>
-      <w:commentRangeStart w:id="17"/>
+      <w:commentRangeStart w:id="16"/>
       <w:r>
         <w:t>Test coverage</w:t>
       </w:r>
-      <w:commentRangeEnd w:id="17"/>
+      <w:commentRangeEnd w:id="16"/>
       <w:r>
         <w:rPr>
           <w:rStyle w:val="CommentReference"/>
           <w:rFonts w:asciiTheme="minorHAnsi" w:eastAsiaTheme="minorHAnsi" w:hAnsiTheme="minorHAnsi" w:cstheme="minorBidi"/>
           <w:color w:val="auto"/>
         </w:rPr>
-        <w:commentReference w:id="17"/>
+        <w:commentReference w:id="16"/>
       </w:r>
     </w:p>
     <w:p>
@@ -639,18 +637,18 @@
           <w:numId w:val="1"/>
         </w:numPr>
       </w:pPr>
-      <w:commentRangeStart w:id="18"/>
+      <w:commentRangeStart w:id="17"/>
       <w:r>
         <w:t>Types of databases</w:t>
       </w:r>
-      <w:commentRangeEnd w:id="18"/>
+      <w:commentRangeEnd w:id="17"/>
       <w:r>
         <w:rPr>
           <w:rStyle w:val="CommentReference"/>
           <w:rFonts w:asciiTheme="minorHAnsi" w:eastAsiaTheme="minorHAnsi" w:hAnsiTheme="minorHAnsi" w:cstheme="minorBidi"/>
           <w:color w:val="auto"/>
         </w:rPr>
-        <w:commentReference w:id="18"/>
+        <w:commentReference w:id="17"/>
       </w:r>
     </w:p>
     <w:p>
@@ -673,18 +671,18 @@
           <w:numId w:val="1"/>
         </w:numPr>
       </w:pPr>
-      <w:commentRangeStart w:id="19"/>
+      <w:commentRangeStart w:id="18"/>
       <w:r>
         <w:t>Database diagram</w:t>
       </w:r>
-      <w:commentRangeEnd w:id="19"/>
+      <w:commentRangeEnd w:id="18"/>
       <w:r>
         <w:rPr>
           <w:rStyle w:val="CommentReference"/>
           <w:rFonts w:asciiTheme="minorHAnsi" w:eastAsiaTheme="minorHAnsi" w:hAnsiTheme="minorHAnsi" w:cstheme="minorBidi"/>
           <w:color w:val="auto"/>
         </w:rPr>
-        <w:commentReference w:id="19"/>
+        <w:commentReference w:id="18"/>
       </w:r>
     </w:p>
     <w:p>
@@ -707,18 +705,18 @@
           <w:numId w:val="1"/>
         </w:numPr>
       </w:pPr>
-      <w:commentRangeStart w:id="20"/>
+      <w:commentRangeStart w:id="19"/>
       <w:r>
         <w:t>Triggers</w:t>
       </w:r>
-      <w:commentRangeEnd w:id="20"/>
+      <w:commentRangeEnd w:id="19"/>
       <w:r>
         <w:rPr>
           <w:rStyle w:val="CommentReference"/>
           <w:rFonts w:asciiTheme="minorHAnsi" w:eastAsiaTheme="minorHAnsi" w:hAnsiTheme="minorHAnsi" w:cstheme="minorBidi"/>
           <w:color w:val="auto"/>
         </w:rPr>
-        <w:commentReference w:id="20"/>
+        <w:commentReference w:id="19"/>
       </w:r>
     </w:p>
     <w:p>
@@ -729,18 +727,18 @@
           <w:numId w:val="1"/>
         </w:numPr>
       </w:pPr>
-      <w:commentRangeStart w:id="21"/>
+      <w:commentRangeStart w:id="20"/>
       <w:r>
         <w:t>Script optimization</w:t>
       </w:r>
-      <w:commentRangeEnd w:id="21"/>
+      <w:commentRangeEnd w:id="20"/>
       <w:r>
         <w:rPr>
           <w:rStyle w:val="CommentReference"/>
           <w:rFonts w:asciiTheme="minorHAnsi" w:eastAsiaTheme="minorHAnsi" w:hAnsiTheme="minorHAnsi" w:cstheme="minorBidi"/>
           <w:color w:val="auto"/>
         </w:rPr>
-        <w:commentReference w:id="21"/>
+        <w:commentReference w:id="20"/>
       </w:r>
     </w:p>
     <w:p>
@@ -751,18 +749,18 @@
           <w:numId w:val="1"/>
         </w:numPr>
       </w:pPr>
-      <w:commentRangeStart w:id="22"/>
+      <w:commentRangeStart w:id="21"/>
       <w:r>
         <w:t>Views</w:t>
       </w:r>
-      <w:commentRangeEnd w:id="22"/>
+      <w:commentRangeEnd w:id="21"/>
       <w:r>
         <w:rPr>
           <w:rStyle w:val="CommentReference"/>
           <w:rFonts w:asciiTheme="minorHAnsi" w:eastAsiaTheme="minorHAnsi" w:hAnsiTheme="minorHAnsi" w:cstheme="minorBidi"/>
           <w:color w:val="auto"/>
         </w:rPr>
-        <w:commentReference w:id="22"/>
+        <w:commentReference w:id="21"/>
       </w:r>
     </w:p>
     <w:p/>
@@ -774,18 +772,18 @@
           <w:numId w:val="1"/>
         </w:numPr>
       </w:pPr>
-      <w:commentRangeStart w:id="23"/>
+      <w:commentRangeStart w:id="22"/>
       <w:r>
         <w:t>Implementation</w:t>
       </w:r>
-      <w:commentRangeEnd w:id="23"/>
+      <w:commentRangeEnd w:id="22"/>
       <w:r>
         <w:rPr>
           <w:rStyle w:val="CommentReference"/>
           <w:rFonts w:asciiTheme="minorHAnsi" w:eastAsiaTheme="minorHAnsi" w:hAnsiTheme="minorHAnsi" w:cstheme="minorBidi"/>
           <w:color w:val="auto"/>
         </w:rPr>
-        <w:commentReference w:id="23"/>
+        <w:commentReference w:id="22"/>
       </w:r>
     </w:p>
     <w:p>
@@ -796,18 +794,18 @@
           <w:numId w:val="1"/>
         </w:numPr>
       </w:pPr>
-      <w:commentRangeStart w:id="24"/>
+      <w:commentRangeStart w:id="23"/>
       <w:r>
         <w:t>Database</w:t>
       </w:r>
-      <w:commentRangeEnd w:id="24"/>
+      <w:commentRangeEnd w:id="23"/>
       <w:r>
         <w:rPr>
           <w:rStyle w:val="CommentReference"/>
           <w:rFonts w:asciiTheme="minorHAnsi" w:eastAsiaTheme="minorHAnsi" w:hAnsiTheme="minorHAnsi" w:cstheme="minorBidi"/>
           <w:color w:val="auto"/>
         </w:rPr>
-        <w:commentReference w:id="24"/>
+        <w:commentReference w:id="23"/>
       </w:r>
     </w:p>
     <w:p>
@@ -866,18 +864,18 @@
           <w:numId w:val="1"/>
         </w:numPr>
       </w:pPr>
-      <w:commentRangeStart w:id="25"/>
+      <w:commentRangeStart w:id="24"/>
       <w:r>
         <w:t>WCF</w:t>
       </w:r>
-      <w:commentRangeEnd w:id="25"/>
+      <w:commentRangeEnd w:id="24"/>
       <w:r>
         <w:rPr>
           <w:rStyle w:val="CommentReference"/>
           <w:rFonts w:asciiTheme="minorHAnsi" w:eastAsiaTheme="minorHAnsi" w:hAnsiTheme="minorHAnsi" w:cstheme="minorBidi"/>
           <w:color w:val="auto"/>
         </w:rPr>
-        <w:commentReference w:id="25"/>
+        <w:commentReference w:id="24"/>
       </w:r>
     </w:p>
     <w:p>
@@ -918,6 +916,16 @@
     </w:p>
     <w:p>
       <w:pPr>
+        <w:rPr>
+          <w:rFonts w:asciiTheme="majorHAnsi" w:eastAsiaTheme="majorEastAsia" w:hAnsiTheme="majorHAnsi" w:cstheme="majorBidi"/>
+          <w:color w:val="2F5496" w:themeColor="accent1" w:themeShade="BF"/>
+          <w:sz w:val="32"/>
+          <w:szCs w:val="32"/>
+        </w:rPr>
+      </w:pPr>
+    </w:p>
+    <w:p>
+      <w:pPr>
         <w:pStyle w:val="Heading2"/>
         <w:numPr>
           <w:ilvl w:val="1"/>
@@ -925,9 +933,1635 @@
         </w:numPr>
       </w:pPr>
       <w:r>
+        <w:lastRenderedPageBreak/>
         <w:t>Group contract</w:t>
       </w:r>
     </w:p>
+    <w:p>
+      <w:pPr>
+        <w:pStyle w:val="Title"/>
+        <w:jc w:val="center"/>
+        <w:rPr>
+          <w:rFonts w:ascii="Calibri" w:eastAsia="Calibri" w:hAnsi="Calibri" w:cs="Calibri"/>
+        </w:rPr>
+      </w:pPr>
+      <w:r>
+        <w:rPr>
+          <w:rFonts w:eastAsia="Cambria"/>
+        </w:rPr>
+        <w:t xml:space="preserve">Group Contract </w:t>
+      </w:r>
+    </w:p>
+    <w:p>
+      <w:pPr>
+        <w:spacing w:after="200" w:line="276" w:lineRule="auto"/>
+        <w:rPr>
+          <w:rFonts w:ascii="Calibri" w:eastAsia="Calibri" w:hAnsi="Calibri" w:cs="Calibri"/>
+        </w:rPr>
+      </w:pPr>
+    </w:p>
+    <w:p>
+      <w:pPr>
+        <w:spacing w:after="200" w:line="276" w:lineRule="auto"/>
+        <w:rPr>
+          <w:rFonts w:ascii="Calibri" w:eastAsia="Calibri" w:hAnsi="Calibri" w:cs="Calibri"/>
+        </w:rPr>
+      </w:pPr>
+    </w:p>
+    <w:p>
+      <w:pPr>
+        <w:spacing w:after="200" w:line="276" w:lineRule="auto"/>
+        <w:rPr>
+          <w:rFonts w:ascii="Calibri" w:eastAsia="Calibri" w:hAnsi="Calibri" w:cs="Calibri"/>
+          <w:b/>
+          <w:sz w:val="28"/>
+        </w:rPr>
+      </w:pPr>
+      <w:r>
+        <w:rPr>
+          <w:rFonts w:ascii="Calibri" w:eastAsia="Calibri" w:hAnsi="Calibri" w:cs="Calibri"/>
+          <w:b/>
+          <w:sz w:val="28"/>
+        </w:rPr>
+        <w:t>I Definitions:</w:t>
+      </w:r>
+    </w:p>
+    <w:p>
+      <w:pPr>
+        <w:spacing w:after="200" w:line="276" w:lineRule="auto"/>
+        <w:rPr>
+          <w:rFonts w:ascii="Arial" w:eastAsia="Arial" w:hAnsi="Arial" w:cs="Arial"/>
+          <w:sz w:val="24"/>
+        </w:rPr>
+      </w:pPr>
+      <w:r>
+        <w:rPr>
+          <w:rFonts w:ascii="Arial" w:eastAsia="Arial" w:hAnsi="Arial" w:cs="Arial"/>
+          <w:sz w:val="24"/>
+        </w:rPr>
+        <w:t xml:space="preserve">PROJECT – Semester </w:t>
+      </w:r>
+      <w:r>
+        <w:rPr>
+          <w:rFonts w:ascii="Arial" w:eastAsia="Arial" w:hAnsi="Arial" w:cs="Arial"/>
+          <w:sz w:val="24"/>
+        </w:rPr>
+        <w:t>1</w:t>
+      </w:r>
+      <w:r>
+        <w:rPr>
+          <w:rFonts w:ascii="Arial" w:eastAsia="Arial" w:hAnsi="Arial" w:cs="Arial"/>
+          <w:sz w:val="24"/>
+        </w:rPr>
+        <w:t xml:space="preserve">, </w:t>
+      </w:r>
+      <w:r>
+        <w:rPr>
+          <w:rFonts w:ascii="Arial" w:eastAsia="Arial" w:hAnsi="Arial" w:cs="Arial"/>
+          <w:sz w:val="24"/>
+        </w:rPr>
+        <w:t>Software Development Top-up</w:t>
+      </w:r>
+      <w:r>
+        <w:rPr>
+          <w:rFonts w:ascii="Arial" w:eastAsia="Arial" w:hAnsi="Arial" w:cs="Arial"/>
+          <w:sz w:val="24"/>
+        </w:rPr>
+        <w:t>, project. The official name of the project being:</w:t>
+      </w:r>
+      <w:r>
+        <w:rPr>
+          <w:rFonts w:ascii="Arial" w:eastAsia="Arial" w:hAnsi="Arial" w:cs="Arial"/>
+          <w:sz w:val="24"/>
+        </w:rPr>
+        <w:t xml:space="preserve"> </w:t>
+      </w:r>
+      <w:proofErr w:type="spellStart"/>
+      <w:r>
+        <w:rPr>
+          <w:rFonts w:ascii="Arial" w:eastAsia="Arial" w:hAnsi="Arial" w:cs="Arial"/>
+          <w:sz w:val="24"/>
+        </w:rPr>
+        <w:t>GeorgiaTechLibrary</w:t>
+      </w:r>
+      <w:proofErr w:type="spellEnd"/>
+      <w:r>
+        <w:rPr>
+          <w:rFonts w:ascii="Arial" w:eastAsia="Arial" w:hAnsi="Arial" w:cs="Arial"/>
+          <w:sz w:val="24"/>
+        </w:rPr>
+        <w:t xml:space="preserve"> system</w:t>
+      </w:r>
+      <w:r>
+        <w:rPr>
+          <w:rFonts w:ascii="Arial" w:eastAsia="Arial" w:hAnsi="Arial" w:cs="Arial"/>
+          <w:sz w:val="24"/>
+        </w:rPr>
+        <w:t>.</w:t>
+      </w:r>
+    </w:p>
+    <w:p>
+      <w:pPr>
+        <w:spacing w:after="200" w:line="276" w:lineRule="auto"/>
+        <w:rPr>
+          <w:rFonts w:ascii="Arial" w:eastAsia="Arial" w:hAnsi="Arial" w:cs="Arial"/>
+          <w:sz w:val="24"/>
+        </w:rPr>
+      </w:pPr>
+      <w:r>
+        <w:rPr>
+          <w:rFonts w:ascii="Arial" w:eastAsia="Arial" w:hAnsi="Arial" w:cs="Arial"/>
+          <w:sz w:val="24"/>
+        </w:rPr>
+        <w:t xml:space="preserve">MEMBER – Refers to </w:t>
+      </w:r>
+      <w:proofErr w:type="gramStart"/>
+      <w:r>
+        <w:rPr>
+          <w:rFonts w:ascii="Arial" w:eastAsia="Arial" w:hAnsi="Arial" w:cs="Arial"/>
+          <w:sz w:val="24"/>
+        </w:rPr>
+        <w:t>each individual</w:t>
+      </w:r>
+      <w:proofErr w:type="gramEnd"/>
+      <w:r>
+        <w:rPr>
+          <w:rFonts w:ascii="Arial" w:eastAsia="Arial" w:hAnsi="Arial" w:cs="Arial"/>
+          <w:sz w:val="24"/>
+        </w:rPr>
+        <w:t xml:space="preserve"> that signed the contract.</w:t>
+      </w:r>
+    </w:p>
+    <w:p>
+      <w:pPr>
+        <w:spacing w:after="200" w:line="276" w:lineRule="auto"/>
+        <w:rPr>
+          <w:rFonts w:ascii="Arial" w:eastAsia="Arial" w:hAnsi="Arial" w:cs="Arial"/>
+          <w:b/>
+          <w:sz w:val="24"/>
+        </w:rPr>
+      </w:pPr>
+      <w:r>
+        <w:rPr>
+          <w:rFonts w:ascii="Arial" w:eastAsia="Arial" w:hAnsi="Arial" w:cs="Arial"/>
+          <w:b/>
+          <w:sz w:val="24"/>
+        </w:rPr>
+        <w:t>Official means of communication: Slack group, Physical meetings, Provided email</w:t>
+      </w:r>
+      <w:r>
+        <w:rPr>
+          <w:rFonts w:ascii="Arial" w:eastAsia="Arial" w:hAnsi="Arial" w:cs="Arial"/>
+          <w:b/>
+          <w:sz w:val="24"/>
+        </w:rPr>
+        <w:t xml:space="preserve"> addresses</w:t>
+      </w:r>
+      <w:r>
+        <w:rPr>
+          <w:rFonts w:ascii="Arial" w:eastAsia="Arial" w:hAnsi="Arial" w:cs="Arial"/>
+          <w:b/>
+          <w:sz w:val="24"/>
+        </w:rPr>
+        <w:t>.</w:t>
+      </w:r>
+    </w:p>
+    <w:p>
+      <w:pPr>
+        <w:spacing w:after="200" w:line="276" w:lineRule="auto"/>
+        <w:rPr>
+          <w:rFonts w:ascii="Calibri" w:eastAsia="Calibri" w:hAnsi="Calibri" w:cs="Calibri"/>
+        </w:rPr>
+      </w:pPr>
+    </w:p>
+    <w:p>
+      <w:pPr>
+        <w:spacing w:after="200" w:line="276" w:lineRule="auto"/>
+        <w:rPr>
+          <w:rFonts w:ascii="Calibri" w:eastAsia="Calibri" w:hAnsi="Calibri" w:cs="Calibri"/>
+          <w:b/>
+          <w:sz w:val="28"/>
+        </w:rPr>
+      </w:pPr>
+      <w:r>
+        <w:rPr>
+          <w:rFonts w:ascii="Calibri" w:eastAsia="Calibri" w:hAnsi="Calibri" w:cs="Calibri"/>
+          <w:b/>
+          <w:sz w:val="28"/>
+        </w:rPr>
+        <w:t>II Contract Terms:</w:t>
+      </w:r>
+    </w:p>
+    <w:p>
+      <w:pPr>
+        <w:spacing w:after="200" w:line="276" w:lineRule="auto"/>
+        <w:rPr>
+          <w:rFonts w:ascii="Calibri" w:eastAsia="Calibri" w:hAnsi="Calibri" w:cs="Calibri"/>
+          <w:sz w:val="24"/>
+        </w:rPr>
+      </w:pPr>
+      <w:r>
+        <w:rPr>
+          <w:rFonts w:ascii="Calibri" w:eastAsia="Calibri" w:hAnsi="Calibri" w:cs="Calibri"/>
+          <w:sz w:val="24"/>
+        </w:rPr>
+        <w:t>This Temporary Collaboration Contract states the terms and conditions that govern the contractual agreement between members of Group who agree to be bound by this Contract.</w:t>
+      </w:r>
+    </w:p>
+    <w:p>
+      <w:pPr>
+        <w:spacing w:after="200" w:line="276" w:lineRule="auto"/>
+        <w:rPr>
+          <w:rFonts w:ascii="Calibri" w:eastAsia="Calibri" w:hAnsi="Calibri" w:cs="Calibri"/>
+          <w:sz w:val="24"/>
+        </w:rPr>
+      </w:pPr>
+      <w:r>
+        <w:rPr>
+          <w:rFonts w:ascii="Calibri" w:eastAsia="Calibri" w:hAnsi="Calibri" w:cs="Calibri"/>
+          <w:sz w:val="24"/>
+        </w:rPr>
+        <w:tab/>
+        <w:t>Whereas, The Group is engaged in the PROJECT; and</w:t>
+      </w:r>
+    </w:p>
+    <w:p>
+      <w:pPr>
+        <w:spacing w:after="200" w:line="276" w:lineRule="auto"/>
+        <w:rPr>
+          <w:rFonts w:ascii="Calibri" w:eastAsia="Calibri" w:hAnsi="Calibri" w:cs="Calibri"/>
+          <w:sz w:val="24"/>
+        </w:rPr>
+      </w:pPr>
+      <w:r>
+        <w:rPr>
+          <w:rFonts w:ascii="Calibri" w:eastAsia="Calibri" w:hAnsi="Calibri" w:cs="Calibri"/>
+          <w:sz w:val="24"/>
+        </w:rPr>
+        <w:tab/>
+        <w:t xml:space="preserve">Whereas, The Group desires to employ and retain the services of </w:t>
+      </w:r>
+      <w:hyperlink r:id="rId11">
+        <w:r>
+          <w:rPr>
+            <w:rFonts w:ascii="inherit" w:eastAsia="inherit" w:hAnsi="inherit" w:cs="inherit"/>
+            <w:color w:val="000000"/>
+            <w:sz w:val="24"/>
+            <w:u w:val="single"/>
+            <w:shd w:val="clear" w:color="auto" w:fill="FFFFFF"/>
+          </w:rPr>
+          <w:t>MEMBER</w:t>
+        </w:r>
+      </w:hyperlink>
+      <w:r>
+        <w:rPr>
+          <w:rFonts w:ascii="Helvetica" w:eastAsia="Helvetica" w:hAnsi="Helvetica" w:cs="Helvetica"/>
+          <w:b/>
+          <w:color w:val="1D2129"/>
+          <w:sz w:val="24"/>
+          <w:shd w:val="clear" w:color="auto" w:fill="FFFFFF"/>
+        </w:rPr>
+        <w:t xml:space="preserve"> </w:t>
+      </w:r>
+      <w:r>
+        <w:rPr>
+          <w:rFonts w:ascii="Calibri" w:eastAsia="Calibri" w:hAnsi="Calibri" w:cs="Calibri"/>
+          <w:sz w:val="24"/>
+        </w:rPr>
+        <w:t>on a temporary basis according to the terms and conditions herein.</w:t>
+      </w:r>
+    </w:p>
+    <w:p>
+      <w:pPr>
+        <w:spacing w:after="200" w:line="276" w:lineRule="auto"/>
+        <w:rPr>
+          <w:rFonts w:ascii="Calibri" w:eastAsia="Calibri" w:hAnsi="Calibri" w:cs="Calibri"/>
+          <w:sz w:val="24"/>
+        </w:rPr>
+      </w:pPr>
+      <w:r>
+        <w:rPr>
+          <w:rFonts w:ascii="Calibri" w:eastAsia="Calibri" w:hAnsi="Calibri" w:cs="Calibri"/>
+          <w:sz w:val="24"/>
+        </w:rPr>
+        <w:tab/>
+        <w:t xml:space="preserve">Now, therefore, in consideration of the mutual covenants and promises made by the parties hereto, The Group and </w:t>
+      </w:r>
+      <w:hyperlink r:id="rId12">
+        <w:r>
+          <w:rPr>
+            <w:rFonts w:ascii="inherit" w:eastAsia="inherit" w:hAnsi="inherit" w:cs="inherit"/>
+            <w:color w:val="000000"/>
+            <w:sz w:val="24"/>
+            <w:u w:val="single"/>
+            <w:shd w:val="clear" w:color="auto" w:fill="FFFFFF"/>
+          </w:rPr>
+          <w:t>MEMBER</w:t>
+        </w:r>
+      </w:hyperlink>
+      <w:r>
+        <w:rPr>
+          <w:rFonts w:ascii="Helvetica" w:eastAsia="Helvetica" w:hAnsi="Helvetica" w:cs="Helvetica"/>
+          <w:b/>
+          <w:color w:val="1D2129"/>
+          <w:sz w:val="24"/>
+          <w:shd w:val="clear" w:color="auto" w:fill="FFFFFF"/>
+        </w:rPr>
+        <w:t xml:space="preserve"> </w:t>
+      </w:r>
+      <w:r>
+        <w:rPr>
+          <w:rFonts w:ascii="Calibri" w:eastAsia="Calibri" w:hAnsi="Calibri" w:cs="Calibri"/>
+          <w:sz w:val="24"/>
+        </w:rPr>
+        <w:t>covenant agree as follows:</w:t>
+      </w:r>
+    </w:p>
+    <w:p>
+      <w:pPr>
+        <w:numPr>
+          <w:ilvl w:val="0"/>
+          <w:numId w:val="3"/>
+        </w:numPr>
+        <w:spacing w:after="200" w:line="276" w:lineRule="auto"/>
+        <w:ind w:left="720" w:hanging="360"/>
+        <w:rPr>
+          <w:rFonts w:ascii="Calibri" w:eastAsia="Calibri" w:hAnsi="Calibri" w:cs="Calibri"/>
+          <w:sz w:val="24"/>
+        </w:rPr>
+      </w:pPr>
+      <w:r>
+        <w:rPr>
+          <w:rFonts w:ascii="Calibri" w:eastAsia="Calibri" w:hAnsi="Calibri" w:cs="Calibri"/>
+          <w:sz w:val="24"/>
+        </w:rPr>
+        <w:t>TERM. The term of this Temporary Collaboration Contract shall commence on 01.11.2018 and continue until the completion of the PROJECT.</w:t>
+      </w:r>
+    </w:p>
+    <w:p>
+      <w:pPr>
+        <w:numPr>
+          <w:ilvl w:val="0"/>
+          <w:numId w:val="3"/>
+        </w:numPr>
+        <w:spacing w:after="200" w:line="276" w:lineRule="auto"/>
+        <w:ind w:left="720" w:hanging="360"/>
+        <w:rPr>
+          <w:rFonts w:ascii="Calibri" w:eastAsia="Calibri" w:hAnsi="Calibri" w:cs="Calibri"/>
+          <w:sz w:val="24"/>
+        </w:rPr>
+      </w:pPr>
+      <w:r>
+        <w:rPr>
+          <w:rFonts w:ascii="Calibri" w:eastAsia="Calibri" w:hAnsi="Calibri" w:cs="Calibri"/>
+          <w:sz w:val="24"/>
+        </w:rPr>
+        <w:t xml:space="preserve">TERMINATION. </w:t>
+      </w:r>
+      <w:hyperlink r:id="rId13">
+        <w:r>
+          <w:rPr>
+            <w:rFonts w:ascii="inherit" w:eastAsia="inherit" w:hAnsi="inherit" w:cs="inherit"/>
+            <w:color w:val="000000"/>
+            <w:sz w:val="24"/>
+            <w:u w:val="single"/>
+            <w:shd w:val="clear" w:color="auto" w:fill="FFFFFF"/>
+          </w:rPr>
+          <w:t>MEMBER</w:t>
+        </w:r>
+      </w:hyperlink>
+      <w:r>
+        <w:rPr>
+          <w:rFonts w:ascii="Helvetica" w:eastAsia="Helvetica" w:hAnsi="Helvetica" w:cs="Helvetica"/>
+          <w:color w:val="000000"/>
+          <w:sz w:val="24"/>
+          <w:shd w:val="clear" w:color="auto" w:fill="FFFFFF"/>
+        </w:rPr>
+        <w:t xml:space="preserve"> </w:t>
+      </w:r>
+      <w:r>
+        <w:rPr>
+          <w:rFonts w:ascii="Calibri" w:eastAsia="Calibri" w:hAnsi="Calibri" w:cs="Calibri"/>
+          <w:sz w:val="24"/>
+        </w:rPr>
+        <w:t>agrees and acknowledges that, just as they have the right to terminate their collaboration with The Group at any time for any reason, The Group has the same right, and may terminate their collaboration with The Group at any time for any reason</w:t>
+      </w:r>
+    </w:p>
+    <w:p>
+      <w:pPr>
+        <w:numPr>
+          <w:ilvl w:val="0"/>
+          <w:numId w:val="3"/>
+        </w:numPr>
+        <w:spacing w:after="200" w:line="276" w:lineRule="auto"/>
+        <w:ind w:left="720" w:hanging="360"/>
+        <w:rPr>
+          <w:rFonts w:ascii="Calibri" w:eastAsia="Calibri" w:hAnsi="Calibri" w:cs="Calibri"/>
+          <w:sz w:val="24"/>
+        </w:rPr>
+      </w:pPr>
+      <w:r>
+        <w:rPr>
+          <w:rFonts w:ascii="Calibri" w:eastAsia="Calibri" w:hAnsi="Calibri" w:cs="Calibri"/>
+          <w:sz w:val="24"/>
+        </w:rPr>
+        <w:t xml:space="preserve">Group 7 shall employ </w:t>
+      </w:r>
+      <w:hyperlink r:id="rId14">
+        <w:r>
+          <w:rPr>
+            <w:rFonts w:ascii="inherit" w:eastAsia="inherit" w:hAnsi="inherit" w:cs="inherit"/>
+            <w:color w:val="000000"/>
+            <w:sz w:val="24"/>
+            <w:u w:val="single"/>
+            <w:shd w:val="clear" w:color="auto" w:fill="FFFFFF"/>
+          </w:rPr>
+          <w:t>MEMBER</w:t>
+        </w:r>
+      </w:hyperlink>
+      <w:r>
+        <w:rPr>
+          <w:rFonts w:ascii="Helvetica" w:eastAsia="Helvetica" w:hAnsi="Helvetica" w:cs="Helvetica"/>
+          <w:color w:val="000000"/>
+          <w:sz w:val="24"/>
+          <w:shd w:val="clear" w:color="auto" w:fill="FFFFFF"/>
+        </w:rPr>
+        <w:t xml:space="preserve"> </w:t>
+      </w:r>
+      <w:r>
+        <w:rPr>
+          <w:rFonts w:ascii="Calibri" w:eastAsia="Calibri" w:hAnsi="Calibri" w:cs="Calibri"/>
+          <w:sz w:val="24"/>
+        </w:rPr>
+        <w:t xml:space="preserve">as Project Worker. </w:t>
+      </w:r>
+      <w:hyperlink r:id="rId15">
+        <w:r>
+          <w:rPr>
+            <w:rFonts w:ascii="inherit" w:eastAsia="inherit" w:hAnsi="inherit" w:cs="inherit"/>
+            <w:color w:val="000000"/>
+            <w:sz w:val="24"/>
+            <w:u w:val="single"/>
+            <w:shd w:val="clear" w:color="auto" w:fill="FFFFFF"/>
+          </w:rPr>
+          <w:t>MEMBER</w:t>
+        </w:r>
+      </w:hyperlink>
+      <w:r>
+        <w:rPr>
+          <w:rFonts w:ascii="Helvetica" w:eastAsia="Helvetica" w:hAnsi="Helvetica" w:cs="Helvetica"/>
+          <w:color w:val="000000"/>
+          <w:sz w:val="24"/>
+          <w:shd w:val="clear" w:color="auto" w:fill="FFFFFF"/>
+        </w:rPr>
+        <w:t xml:space="preserve"> </w:t>
+      </w:r>
+      <w:r>
+        <w:rPr>
+          <w:rFonts w:ascii="Calibri" w:eastAsia="Calibri" w:hAnsi="Calibri" w:cs="Calibri"/>
+          <w:sz w:val="24"/>
+        </w:rPr>
+        <w:t xml:space="preserve">accepts collaboration with Group 7 on the terms and conditions set forth in this Temporary Collaboration Contract and agrees to devote their full time and attention to the performance of their </w:t>
+      </w:r>
+      <w:r>
+        <w:rPr>
+          <w:rFonts w:ascii="Calibri" w:eastAsia="Calibri" w:hAnsi="Calibri" w:cs="Calibri"/>
+          <w:sz w:val="24"/>
+        </w:rPr>
+        <w:lastRenderedPageBreak/>
+        <w:t xml:space="preserve">duties under this Agreement, as stated on Exhibit B attached hereto. In general, </w:t>
+      </w:r>
+      <w:hyperlink r:id="rId16">
+        <w:r>
+          <w:rPr>
+            <w:rFonts w:ascii="inherit" w:eastAsia="inherit" w:hAnsi="inherit" w:cs="inherit"/>
+            <w:color w:val="000000"/>
+            <w:sz w:val="24"/>
+            <w:u w:val="single"/>
+            <w:shd w:val="clear" w:color="auto" w:fill="FFFFFF"/>
+          </w:rPr>
+          <w:t>MEMBER</w:t>
+        </w:r>
+      </w:hyperlink>
+      <w:r>
+        <w:rPr>
+          <w:rFonts w:ascii="Helvetica" w:eastAsia="Helvetica" w:hAnsi="Helvetica" w:cs="Helvetica"/>
+          <w:color w:val="000000"/>
+          <w:sz w:val="24"/>
+          <w:shd w:val="clear" w:color="auto" w:fill="FFFFFF"/>
+        </w:rPr>
+        <w:t xml:space="preserve"> </w:t>
+      </w:r>
+      <w:r>
+        <w:rPr>
+          <w:rFonts w:ascii="Calibri" w:eastAsia="Calibri" w:hAnsi="Calibri" w:cs="Calibri"/>
+          <w:sz w:val="24"/>
+        </w:rPr>
+        <w:t>shall perform all the duties as described on Exhibit A attached hereto.</w:t>
+      </w:r>
+    </w:p>
+    <w:p>
+      <w:pPr>
+        <w:numPr>
+          <w:ilvl w:val="0"/>
+          <w:numId w:val="3"/>
+        </w:numPr>
+        <w:spacing w:after="200" w:line="276" w:lineRule="auto"/>
+        <w:ind w:left="720" w:hanging="360"/>
+        <w:rPr>
+          <w:rFonts w:ascii="Calibri" w:eastAsia="Calibri" w:hAnsi="Calibri" w:cs="Calibri"/>
+          <w:sz w:val="24"/>
+        </w:rPr>
+      </w:pPr>
+      <w:r>
+        <w:rPr>
+          <w:rFonts w:ascii="Calibri" w:eastAsia="Calibri" w:hAnsi="Calibri" w:cs="Calibri"/>
+          <w:sz w:val="24"/>
+        </w:rPr>
+        <w:t xml:space="preserve">RETURN OF PROPERTY. Within Seven (7) days of the termination of this Temporary Collaboration Contract, whether by expiration or otherwise, </w:t>
+      </w:r>
+      <w:hyperlink r:id="rId17">
+        <w:r>
+          <w:rPr>
+            <w:rFonts w:ascii="inherit" w:eastAsia="inherit" w:hAnsi="inherit" w:cs="inherit"/>
+            <w:color w:val="000000"/>
+            <w:sz w:val="24"/>
+            <w:u w:val="single"/>
+            <w:shd w:val="clear" w:color="auto" w:fill="FFFFFF"/>
+          </w:rPr>
+          <w:t>MEMBER</w:t>
+        </w:r>
+      </w:hyperlink>
+      <w:r>
+        <w:rPr>
+          <w:rFonts w:ascii="Helvetica" w:eastAsia="Helvetica" w:hAnsi="Helvetica" w:cs="Helvetica"/>
+          <w:color w:val="000000"/>
+          <w:sz w:val="24"/>
+          <w:shd w:val="clear" w:color="auto" w:fill="FFFFFF"/>
+        </w:rPr>
+        <w:t xml:space="preserve"> </w:t>
+      </w:r>
+      <w:r>
+        <w:rPr>
+          <w:rFonts w:ascii="Calibri" w:eastAsia="Calibri" w:hAnsi="Calibri" w:cs="Calibri"/>
+          <w:sz w:val="24"/>
+        </w:rPr>
+        <w:t xml:space="preserve">agrees to return to The Group, all products, samples, or models, and all documents, retaining no copies or notes, relating to the Company’s business including, but not limited to, UML Models, ID numbers, Code lines, Contracts, in any form or measure, obtained by </w:t>
+      </w:r>
+      <w:hyperlink r:id="rId18">
+        <w:r>
+          <w:rPr>
+            <w:rFonts w:ascii="inherit" w:eastAsia="inherit" w:hAnsi="inherit" w:cs="inherit"/>
+            <w:color w:val="000000"/>
+            <w:sz w:val="24"/>
+            <w:u w:val="single"/>
+            <w:shd w:val="clear" w:color="auto" w:fill="FFFFFF"/>
+          </w:rPr>
+          <w:t>MEMBER</w:t>
+        </w:r>
+      </w:hyperlink>
+      <w:r>
+        <w:rPr>
+          <w:rFonts w:ascii="Helvetica" w:eastAsia="Helvetica" w:hAnsi="Helvetica" w:cs="Helvetica"/>
+          <w:color w:val="000000"/>
+          <w:sz w:val="24"/>
+          <w:shd w:val="clear" w:color="auto" w:fill="FFFFFF"/>
+        </w:rPr>
+        <w:t xml:space="preserve"> </w:t>
+      </w:r>
+      <w:r>
+        <w:rPr>
+          <w:rFonts w:ascii="Calibri" w:eastAsia="Calibri" w:hAnsi="Calibri" w:cs="Calibri"/>
+          <w:sz w:val="24"/>
+        </w:rPr>
+        <w:t>during its representation of The Group.</w:t>
+      </w:r>
+    </w:p>
+    <w:p>
+      <w:pPr>
+        <w:numPr>
+          <w:ilvl w:val="0"/>
+          <w:numId w:val="3"/>
+        </w:numPr>
+        <w:spacing w:after="200" w:line="276" w:lineRule="auto"/>
+        <w:ind w:left="720" w:hanging="360"/>
+        <w:rPr>
+          <w:rFonts w:ascii="Calibri" w:eastAsia="Calibri" w:hAnsi="Calibri" w:cs="Calibri"/>
+          <w:sz w:val="24"/>
+        </w:rPr>
+      </w:pPr>
+      <w:r>
+        <w:rPr>
+          <w:rFonts w:ascii="Calibri" w:eastAsia="Calibri" w:hAnsi="Calibri" w:cs="Calibri"/>
+          <w:sz w:val="24"/>
+        </w:rPr>
+        <w:t xml:space="preserve">GROUP'S PROCEDURES. </w:t>
+      </w:r>
+      <w:hyperlink r:id="rId19">
+        <w:r>
+          <w:rPr>
+            <w:rFonts w:ascii="inherit" w:eastAsia="inherit" w:hAnsi="inherit" w:cs="inherit"/>
+            <w:color w:val="000000"/>
+            <w:sz w:val="24"/>
+            <w:u w:val="single"/>
+            <w:shd w:val="clear" w:color="auto" w:fill="FFFFFF"/>
+          </w:rPr>
+          <w:t>MEMBER</w:t>
+        </w:r>
+      </w:hyperlink>
+      <w:r>
+        <w:rPr>
+          <w:rFonts w:ascii="Helvetica" w:eastAsia="Helvetica" w:hAnsi="Helvetica" w:cs="Helvetica"/>
+          <w:color w:val="000000"/>
+          <w:sz w:val="24"/>
+          <w:shd w:val="clear" w:color="auto" w:fill="FFFFFF"/>
+        </w:rPr>
+        <w:t xml:space="preserve"> </w:t>
+      </w:r>
+      <w:r>
+        <w:rPr>
+          <w:rFonts w:ascii="Calibri" w:eastAsia="Calibri" w:hAnsi="Calibri" w:cs="Calibri"/>
+          <w:sz w:val="24"/>
+        </w:rPr>
+        <w:t>agrees and acknowledges that he or she shall comply with The Group’s established disciplinary code as well as any other rules, policies, and procedures that may be introduced from time to time. Copies of such documents are available upon request.</w:t>
+      </w:r>
+    </w:p>
+    <w:p>
+      <w:pPr>
+        <w:numPr>
+          <w:ilvl w:val="0"/>
+          <w:numId w:val="3"/>
+        </w:numPr>
+        <w:spacing w:after="200" w:line="276" w:lineRule="auto"/>
+        <w:ind w:left="720" w:hanging="360"/>
+        <w:rPr>
+          <w:rFonts w:ascii="Calibri" w:eastAsia="Calibri" w:hAnsi="Calibri" w:cs="Calibri"/>
+          <w:sz w:val="24"/>
+        </w:rPr>
+      </w:pPr>
+      <w:r>
+        <w:rPr>
+          <w:rFonts w:ascii="Calibri" w:eastAsia="Calibri" w:hAnsi="Calibri" w:cs="Calibri"/>
+          <w:sz w:val="24"/>
+        </w:rPr>
+        <w:t>NO MODIFICATION UNLESS IN WRITING. No modification of this Agreement shall be valid unless in writing and agreed upon by all parties.</w:t>
+      </w:r>
+    </w:p>
+    <w:p>
+      <w:pPr>
+        <w:numPr>
+          <w:ilvl w:val="0"/>
+          <w:numId w:val="3"/>
+        </w:numPr>
+        <w:spacing w:after="200" w:line="276" w:lineRule="auto"/>
+        <w:ind w:left="720" w:hanging="360"/>
+        <w:rPr>
+          <w:rFonts w:ascii="Calibri" w:eastAsia="Calibri" w:hAnsi="Calibri" w:cs="Calibri"/>
+          <w:sz w:val="24"/>
+        </w:rPr>
+      </w:pPr>
+      <w:r>
+        <w:rPr>
+          <w:rFonts w:ascii="Calibri" w:eastAsia="Calibri" w:hAnsi="Calibri" w:cs="Calibri"/>
+          <w:sz w:val="24"/>
+        </w:rPr>
+        <w:t>WORKING CONDITIONS. All the employees of The Group must strictly follow the code stated on Exhibit C, attached hereto. Any violations of the code will immediately lead to the consequences stated on Exhibit B attached hereto.</w:t>
+      </w:r>
+    </w:p>
+    <w:p>
+      <w:pPr>
+        <w:numPr>
+          <w:ilvl w:val="0"/>
+          <w:numId w:val="3"/>
+        </w:numPr>
+        <w:spacing w:after="200" w:line="276" w:lineRule="auto"/>
+        <w:ind w:left="720" w:hanging="360"/>
+        <w:rPr>
+          <w:rFonts w:ascii="Calibri" w:eastAsia="Calibri" w:hAnsi="Calibri" w:cs="Calibri"/>
+          <w:sz w:val="24"/>
+        </w:rPr>
+      </w:pPr>
+      <w:r>
+        <w:rPr>
+          <w:rFonts w:ascii="Calibri" w:eastAsia="Calibri" w:hAnsi="Calibri" w:cs="Calibri"/>
+          <w:sz w:val="24"/>
+        </w:rPr>
+        <w:t>APPLICABLE LAW. This Temporary Collaboration Contract and the interpretation of its terms shall be governed by and construed in accordance with the laws of the Danish State and subject to the exclusive jurisdiction of the federal and state courts located in Denmark, unless specified in the contract.</w:t>
+      </w:r>
+    </w:p>
+    <w:p>
+      <w:pPr>
+        <w:spacing w:after="200" w:line="276" w:lineRule="auto"/>
+        <w:rPr>
+          <w:rFonts w:ascii="Calibri" w:eastAsia="Calibri" w:hAnsi="Calibri" w:cs="Calibri"/>
+          <w:sz w:val="24"/>
+        </w:rPr>
+      </w:pPr>
+      <w:r>
+        <w:rPr>
+          <w:rFonts w:ascii="Calibri" w:eastAsia="Calibri" w:hAnsi="Calibri" w:cs="Calibri"/>
+          <w:sz w:val="24"/>
+        </w:rPr>
+        <w:t>IN WITNESS WHEREOF each of the parties has executed this Temporary Collaboration Contract, both parties by its duly authorized officer, as of the day and year set forth below.</w:t>
+      </w:r>
+    </w:p>
+    <w:p>
+      <w:pPr>
+        <w:spacing w:after="200" w:line="276" w:lineRule="auto"/>
+        <w:rPr>
+          <w:rFonts w:ascii="Calibri" w:eastAsia="Calibri" w:hAnsi="Calibri" w:cs="Calibri"/>
+        </w:rPr>
+      </w:pPr>
+    </w:p>
+    <w:p>
+      <w:pPr>
+        <w:spacing w:after="200" w:line="276" w:lineRule="auto"/>
+        <w:rPr>
+          <w:rFonts w:ascii="Calibri" w:eastAsia="Calibri" w:hAnsi="Calibri" w:cs="Calibri"/>
+        </w:rPr>
+      </w:pPr>
+    </w:p>
+    <w:p>
+      <w:pPr>
+        <w:spacing w:after="200" w:line="276" w:lineRule="auto"/>
+        <w:rPr>
+          <w:rFonts w:ascii="Calibri" w:eastAsia="Calibri" w:hAnsi="Calibri" w:cs="Calibri"/>
+        </w:rPr>
+      </w:pPr>
+    </w:p>
+    <w:p>
+      <w:pPr>
+        <w:spacing w:after="200" w:line="276" w:lineRule="auto"/>
+        <w:rPr>
+          <w:rFonts w:ascii="Calibri" w:eastAsia="Calibri" w:hAnsi="Calibri" w:cs="Calibri"/>
+        </w:rPr>
+      </w:pPr>
+    </w:p>
+    <w:p>
+      <w:pPr>
+        <w:spacing w:after="200" w:line="276" w:lineRule="auto"/>
+        <w:rPr>
+          <w:rFonts w:ascii="Calibri" w:eastAsia="Calibri" w:hAnsi="Calibri" w:cs="Calibri"/>
+        </w:rPr>
+      </w:pPr>
+    </w:p>
+    <w:p>
+      <w:pPr>
+        <w:spacing w:after="200" w:line="276" w:lineRule="auto"/>
+        <w:rPr>
+          <w:rFonts w:ascii="Calibri" w:eastAsia="Calibri" w:hAnsi="Calibri" w:cs="Calibri"/>
+        </w:rPr>
+      </w:pPr>
+    </w:p>
+    <w:p>
+      <w:pPr>
+        <w:spacing w:after="200" w:line="276" w:lineRule="auto"/>
+        <w:rPr>
+          <w:rFonts w:ascii="Calibri" w:eastAsia="Calibri" w:hAnsi="Calibri" w:cs="Calibri"/>
+        </w:rPr>
+      </w:pPr>
+    </w:p>
+    <w:p>
+      <w:pPr>
+        <w:spacing w:after="200" w:line="276" w:lineRule="auto"/>
+        <w:rPr>
+          <w:rFonts w:ascii="Calibri" w:eastAsia="Calibri" w:hAnsi="Calibri" w:cs="Calibri"/>
+        </w:rPr>
+      </w:pPr>
+    </w:p>
+    <w:p>
+      <w:pPr>
+        <w:spacing w:after="200" w:line="276" w:lineRule="auto"/>
+        <w:rPr>
+          <w:rFonts w:ascii="Calibri" w:eastAsia="Calibri" w:hAnsi="Calibri" w:cs="Calibri"/>
+        </w:rPr>
+      </w:pPr>
+    </w:p>
+    <w:p>
+      <w:pPr>
+        <w:spacing w:after="200" w:line="276" w:lineRule="auto"/>
+        <w:rPr>
+          <w:rFonts w:ascii="Calibri" w:eastAsia="Calibri" w:hAnsi="Calibri" w:cs="Calibri"/>
+        </w:rPr>
+      </w:pPr>
+    </w:p>
+    <w:p>
+      <w:pPr>
+        <w:spacing w:after="0" w:line="240" w:lineRule="auto"/>
+        <w:rPr>
+          <w:rFonts w:ascii="Cambria" w:eastAsia="Cambria" w:hAnsi="Cambria" w:cs="Cambria"/>
+          <w:spacing w:val="-10"/>
+          <w:sz w:val="56"/>
+        </w:rPr>
+      </w:pPr>
+      <w:r>
+        <w:rPr>
+          <w:rFonts w:ascii="Cambria" w:eastAsia="Cambria" w:hAnsi="Cambria" w:cs="Cambria"/>
+          <w:spacing w:val="-10"/>
+          <w:sz w:val="56"/>
+        </w:rPr>
+        <w:tab/>
+      </w:r>
+      <w:r>
+        <w:rPr>
+          <w:rFonts w:ascii="Cambria" w:eastAsia="Cambria" w:hAnsi="Cambria" w:cs="Cambria"/>
+          <w:spacing w:val="-10"/>
+          <w:sz w:val="56"/>
+        </w:rPr>
+        <w:tab/>
+      </w:r>
+      <w:r>
+        <w:rPr>
+          <w:rFonts w:ascii="Cambria" w:eastAsia="Cambria" w:hAnsi="Cambria" w:cs="Cambria"/>
+          <w:spacing w:val="-10"/>
+          <w:sz w:val="56"/>
+        </w:rPr>
+        <w:tab/>
+      </w:r>
+      <w:r>
+        <w:rPr>
+          <w:rFonts w:ascii="Cambria" w:eastAsia="Cambria" w:hAnsi="Cambria" w:cs="Cambria"/>
+          <w:spacing w:val="-10"/>
+          <w:sz w:val="56"/>
+        </w:rPr>
+        <w:tab/>
+        <w:t>Exhibit A – Duties</w:t>
+      </w:r>
+    </w:p>
+    <w:p>
+      <w:pPr>
+        <w:spacing w:after="200" w:line="276" w:lineRule="auto"/>
+        <w:rPr>
+          <w:rFonts w:ascii="Calibri" w:eastAsia="Calibri" w:hAnsi="Calibri" w:cs="Calibri"/>
+        </w:rPr>
+      </w:pPr>
+    </w:p>
+    <w:p>
+      <w:pPr>
+        <w:spacing w:after="200" w:line="276" w:lineRule="auto"/>
+        <w:ind w:firstLine="720"/>
+        <w:rPr>
+          <w:rFonts w:ascii="Calibri" w:eastAsia="Calibri" w:hAnsi="Calibri" w:cs="Calibri"/>
+        </w:rPr>
+      </w:pPr>
+      <w:r>
+        <w:rPr>
+          <w:rFonts w:ascii="Calibri" w:eastAsia="Calibri" w:hAnsi="Calibri" w:cs="Calibri"/>
+        </w:rPr>
+        <w:t>In general, the duties of the position to be filled by the employee shall encompass the following:</w:t>
+      </w:r>
+    </w:p>
+    <w:p>
+      <w:pPr>
+        <w:spacing w:after="200" w:line="276" w:lineRule="auto"/>
+        <w:rPr>
+          <w:rFonts w:ascii="Calibri" w:eastAsia="Calibri" w:hAnsi="Calibri" w:cs="Calibri"/>
+        </w:rPr>
+      </w:pPr>
+      <w:r>
+        <w:rPr>
+          <w:rFonts w:ascii="Calibri" w:eastAsia="Calibri" w:hAnsi="Calibri" w:cs="Calibri"/>
+        </w:rPr>
+        <w:t xml:space="preserve">[see </w:t>
+      </w:r>
+      <w:proofErr w:type="spellStart"/>
+      <w:r>
+        <w:rPr>
+          <w:rFonts w:ascii="Calibri" w:eastAsia="Calibri" w:hAnsi="Calibri" w:cs="Calibri"/>
+        </w:rPr>
+        <w:t>trello</w:t>
+      </w:r>
+      <w:proofErr w:type="spellEnd"/>
+      <w:r>
+        <w:rPr>
+          <w:rFonts w:ascii="Calibri" w:eastAsia="Calibri" w:hAnsi="Calibri" w:cs="Calibri"/>
+        </w:rPr>
+        <w:t xml:space="preserve"> board</w:t>
+      </w:r>
+      <w:bookmarkStart w:id="25" w:name="_GoBack"/>
+      <w:bookmarkEnd w:id="25"/>
+      <w:r>
+        <w:rPr>
+          <w:rFonts w:ascii="Calibri" w:eastAsia="Calibri" w:hAnsi="Calibri" w:cs="Calibri"/>
+        </w:rPr>
+        <w:t>]</w:t>
+      </w:r>
+    </w:p>
+    <w:p>
+      <w:pPr>
+        <w:spacing w:after="200" w:line="276" w:lineRule="auto"/>
+        <w:rPr>
+          <w:rFonts w:ascii="Calibri" w:eastAsia="Calibri" w:hAnsi="Calibri" w:cs="Calibri"/>
+        </w:rPr>
+      </w:pPr>
+    </w:p>
+    <w:p>
+      <w:pPr>
+        <w:spacing w:after="200" w:line="276" w:lineRule="auto"/>
+        <w:rPr>
+          <w:rFonts w:ascii="Calibri" w:eastAsia="Calibri" w:hAnsi="Calibri" w:cs="Calibri"/>
+        </w:rPr>
+      </w:pPr>
+    </w:p>
+    <w:p>
+      <w:pPr>
+        <w:spacing w:after="0" w:line="240" w:lineRule="auto"/>
+        <w:rPr>
+          <w:rFonts w:ascii="Cambria" w:eastAsia="Cambria" w:hAnsi="Cambria" w:cs="Cambria"/>
+          <w:spacing w:val="-10"/>
+          <w:sz w:val="56"/>
+        </w:rPr>
+      </w:pPr>
+      <w:r>
+        <w:rPr>
+          <w:rFonts w:ascii="Cambria" w:eastAsia="Cambria" w:hAnsi="Cambria" w:cs="Cambria"/>
+          <w:spacing w:val="-10"/>
+          <w:sz w:val="56"/>
+        </w:rPr>
+        <w:tab/>
+        <w:t>Exhibit B – Working Performance</w:t>
+      </w:r>
+    </w:p>
+    <w:p>
+      <w:pPr>
+        <w:spacing w:after="200" w:line="276" w:lineRule="auto"/>
+        <w:rPr>
+          <w:rFonts w:ascii="Calibri" w:eastAsia="Calibri" w:hAnsi="Calibri" w:cs="Calibri"/>
+        </w:rPr>
+      </w:pPr>
+    </w:p>
+    <w:p>
+      <w:pPr>
+        <w:spacing w:after="200" w:line="276" w:lineRule="auto"/>
+        <w:rPr>
+          <w:rFonts w:ascii="Calibri" w:eastAsia="Calibri" w:hAnsi="Calibri" w:cs="Calibri"/>
+        </w:rPr>
+      </w:pPr>
+      <w:r>
+        <w:rPr>
+          <w:rFonts w:ascii="Calibri" w:eastAsia="Calibri" w:hAnsi="Calibri" w:cs="Calibri"/>
+        </w:rPr>
+        <w:tab/>
+        <w:t xml:space="preserve">In general, the employee shall fulfill his duties, as stated on Exhibit A attached herein. In case one of the employee is not able to fulfill his duties, he must announce at least one of the other employees of The Group which can be seen on The Group participants, attached hereto, in case the employer who is not capable of fulfilling his job and does not announce at least one of the other employees of The Group, or has no valid reason for doing so, the other employers of The Group get to decide which consequences he must suffer, decision made by voting. For a vote to pass it requires at least 51% of the votes to be positive. In case on or more of the employers are not present for the voting, they must contact The Group and clearly state their vote, otherwise it will be considered that they voted for immediate termination of the contract. Each employer has the write to propose one consequence. Immediate termination of the contract is always an available consequence that must be voted over. </w:t>
+      </w:r>
+    </w:p>
+    <w:p>
+      <w:pPr>
+        <w:spacing w:after="200" w:line="276" w:lineRule="auto"/>
+        <w:rPr>
+          <w:rFonts w:ascii="Calibri" w:eastAsia="Calibri" w:hAnsi="Calibri" w:cs="Calibri"/>
+        </w:rPr>
+      </w:pPr>
+    </w:p>
+    <w:p>
+      <w:pPr>
+        <w:spacing w:after="0" w:line="240" w:lineRule="auto"/>
+        <w:rPr>
+          <w:rFonts w:ascii="Cambria" w:eastAsia="Cambria" w:hAnsi="Cambria" w:cs="Cambria"/>
+          <w:spacing w:val="-10"/>
+          <w:sz w:val="56"/>
+        </w:rPr>
+      </w:pPr>
+      <w:r>
+        <w:rPr>
+          <w:rFonts w:ascii="Cambria" w:eastAsia="Cambria" w:hAnsi="Cambria" w:cs="Cambria"/>
+          <w:spacing w:val="-10"/>
+          <w:sz w:val="56"/>
+        </w:rPr>
+        <w:tab/>
+      </w:r>
+      <w:r>
+        <w:rPr>
+          <w:rFonts w:ascii="Cambria" w:eastAsia="Cambria" w:hAnsi="Cambria" w:cs="Cambria"/>
+          <w:spacing w:val="-10"/>
+          <w:sz w:val="56"/>
+        </w:rPr>
+        <w:tab/>
+      </w:r>
+      <w:r>
+        <w:rPr>
+          <w:rFonts w:ascii="Cambria" w:eastAsia="Cambria" w:hAnsi="Cambria" w:cs="Cambria"/>
+          <w:spacing w:val="-10"/>
+          <w:sz w:val="56"/>
+        </w:rPr>
+        <w:tab/>
+        <w:t>Exhibit C – Working Code</w:t>
+      </w:r>
+    </w:p>
+    <w:p>
+      <w:pPr>
+        <w:spacing w:after="200" w:line="276" w:lineRule="auto"/>
+        <w:rPr>
+          <w:rFonts w:ascii="Calibri" w:eastAsia="Calibri" w:hAnsi="Calibri" w:cs="Calibri"/>
+        </w:rPr>
+      </w:pPr>
+    </w:p>
+    <w:p>
+      <w:pPr>
+        <w:spacing w:after="200" w:line="276" w:lineRule="auto"/>
+        <w:rPr>
+          <w:rFonts w:ascii="Calibri" w:eastAsia="Calibri" w:hAnsi="Calibri" w:cs="Calibri"/>
+        </w:rPr>
+      </w:pPr>
+      <w:r>
+        <w:rPr>
+          <w:rFonts w:ascii="Calibri" w:eastAsia="Calibri" w:hAnsi="Calibri" w:cs="Calibri"/>
+        </w:rPr>
+        <w:tab/>
+        <w:t xml:space="preserve">Working place and hours are decided on a weekly basis, unless otherwise established through vote with a positive percentage of at least 51%, through </w:t>
+      </w:r>
+      <w:r>
+        <w:rPr>
+          <w:rFonts w:ascii="Calibri" w:eastAsia="Calibri" w:hAnsi="Calibri" w:cs="Calibri"/>
+          <w:b/>
+        </w:rPr>
+        <w:t>official means of communication</w:t>
+      </w:r>
+      <w:r>
+        <w:rPr>
+          <w:rFonts w:ascii="Calibri" w:eastAsia="Calibri" w:hAnsi="Calibri" w:cs="Calibri"/>
+        </w:rPr>
+        <w:t xml:space="preserve">.  Clothing and Language are to be kept under normal social rules. Any aggression shown towards another worker is strictly forbidden. </w:t>
+      </w:r>
+    </w:p>
+    <w:p>
+      <w:pPr>
+        <w:pStyle w:val="ListParagraph"/>
+        <w:numPr>
+          <w:ilvl w:val="0"/>
+          <w:numId w:val="4"/>
+        </w:numPr>
+        <w:spacing w:after="200" w:line="276" w:lineRule="auto"/>
+        <w:rPr>
+          <w:rFonts w:ascii="Calibri" w:eastAsia="Calibri" w:hAnsi="Calibri" w:cs="Calibri"/>
+        </w:rPr>
+      </w:pPr>
+      <w:r>
+        <w:rPr>
+          <w:rFonts w:ascii="Calibri" w:eastAsia="Calibri" w:hAnsi="Calibri" w:cs="Calibri"/>
+        </w:rPr>
+        <w:t xml:space="preserve">Participate to the daily stand-up meetings, held in Slack and conducted by the </w:t>
+      </w:r>
+      <w:proofErr w:type="spellStart"/>
+      <w:r>
+        <w:rPr>
+          <w:rFonts w:ascii="Calibri" w:eastAsia="Calibri" w:hAnsi="Calibri" w:cs="Calibri"/>
+        </w:rPr>
+        <w:t>GeekBot</w:t>
+      </w:r>
+      <w:proofErr w:type="spellEnd"/>
+      <w:r>
+        <w:rPr>
+          <w:rFonts w:ascii="Calibri" w:eastAsia="Calibri" w:hAnsi="Calibri" w:cs="Calibri"/>
+        </w:rPr>
+        <w:t>;</w:t>
+      </w:r>
+    </w:p>
+    <w:p>
+      <w:pPr>
+        <w:pStyle w:val="ListParagraph"/>
+        <w:numPr>
+          <w:ilvl w:val="0"/>
+          <w:numId w:val="4"/>
+        </w:numPr>
+        <w:spacing w:after="200" w:line="276" w:lineRule="auto"/>
+        <w:rPr>
+          <w:rFonts w:ascii="Calibri" w:eastAsia="Calibri" w:hAnsi="Calibri" w:cs="Calibri"/>
+        </w:rPr>
+      </w:pPr>
+      <w:r>
+        <w:rPr>
+          <w:rFonts w:ascii="Calibri" w:eastAsia="Calibri" w:hAnsi="Calibri" w:cs="Calibri"/>
+        </w:rPr>
+        <w:t>Participate to the Refinement and Retrospective meetings, regularly held;</w:t>
+      </w:r>
+    </w:p>
+    <w:p>
+      <w:pPr>
+        <w:pStyle w:val="ListParagraph"/>
+        <w:numPr>
+          <w:ilvl w:val="0"/>
+          <w:numId w:val="4"/>
+        </w:numPr>
+        <w:spacing w:after="200" w:line="276" w:lineRule="auto"/>
+        <w:rPr>
+          <w:rFonts w:ascii="Calibri" w:eastAsia="Calibri" w:hAnsi="Calibri" w:cs="Calibri"/>
+        </w:rPr>
+      </w:pPr>
+      <w:proofErr w:type="gramStart"/>
+      <w:r>
+        <w:rPr>
+          <w:rFonts w:ascii="Calibri" w:eastAsia="Calibri" w:hAnsi="Calibri" w:cs="Calibri"/>
+        </w:rPr>
+        <w:lastRenderedPageBreak/>
+        <w:t>In order to</w:t>
+      </w:r>
+      <w:proofErr w:type="gramEnd"/>
+      <w:r>
+        <w:rPr>
+          <w:rFonts w:ascii="Calibri" w:eastAsia="Calibri" w:hAnsi="Calibri" w:cs="Calibri"/>
+        </w:rPr>
+        <w:t xml:space="preserve"> keep a level of traceability, please always work in new branches, based on the Development branch, with the same name as the task you're currently working on (including the </w:t>
+      </w:r>
+      <w:proofErr w:type="spellStart"/>
+      <w:r>
+        <w:rPr>
+          <w:rFonts w:ascii="Calibri" w:eastAsia="Calibri" w:hAnsi="Calibri" w:cs="Calibri"/>
+        </w:rPr>
+        <w:t>trello</w:t>
+      </w:r>
+      <w:proofErr w:type="spellEnd"/>
+      <w:r>
+        <w:rPr>
+          <w:rFonts w:ascii="Calibri" w:eastAsia="Calibri" w:hAnsi="Calibri" w:cs="Calibri"/>
+        </w:rPr>
+        <w:t xml:space="preserve"> card number) ex</w:t>
+      </w:r>
+      <w:r>
+        <w:rPr>
+          <w:rFonts w:ascii="Calibri" w:eastAsia="Calibri" w:hAnsi="Calibri" w:cs="Calibri"/>
+        </w:rPr>
+        <w:t>: #</w:t>
+      </w:r>
+      <w:proofErr w:type="spellStart"/>
+      <w:r>
+        <w:rPr>
+          <w:rFonts w:ascii="Calibri" w:eastAsia="Calibri" w:hAnsi="Calibri" w:cs="Calibri"/>
+        </w:rPr>
+        <w:t>CardNumber</w:t>
+      </w:r>
+      <w:proofErr w:type="spellEnd"/>
+      <w:r>
+        <w:rPr>
+          <w:rFonts w:ascii="Calibri" w:eastAsia="Calibri" w:hAnsi="Calibri" w:cs="Calibri"/>
+        </w:rPr>
+        <w:t>-card-title;</w:t>
+      </w:r>
+    </w:p>
+    <w:p>
+      <w:pPr>
+        <w:pStyle w:val="ListParagraph"/>
+        <w:numPr>
+          <w:ilvl w:val="0"/>
+          <w:numId w:val="4"/>
+        </w:numPr>
+        <w:spacing w:after="200" w:line="276" w:lineRule="auto"/>
+        <w:rPr>
+          <w:rFonts w:ascii="Calibri" w:eastAsia="Calibri" w:hAnsi="Calibri" w:cs="Calibri"/>
+        </w:rPr>
+      </w:pPr>
+      <w:r>
+        <w:rPr>
+          <w:rFonts w:ascii="Calibri" w:eastAsia="Calibri" w:hAnsi="Calibri" w:cs="Calibri"/>
+        </w:rPr>
+        <w:t>Commits should be named as follows: #</w:t>
+      </w:r>
+      <w:proofErr w:type="spellStart"/>
+      <w:r>
+        <w:rPr>
+          <w:rFonts w:ascii="Calibri" w:eastAsia="Calibri" w:hAnsi="Calibri" w:cs="Calibri"/>
+        </w:rPr>
+        <w:t>CardNumber</w:t>
+      </w:r>
+      <w:proofErr w:type="spellEnd"/>
+      <w:r>
+        <w:rPr>
+          <w:rFonts w:ascii="Calibri" w:eastAsia="Calibri" w:hAnsi="Calibri" w:cs="Calibri"/>
+        </w:rPr>
+        <w:t xml:space="preserve"> commit message;</w:t>
+      </w:r>
+    </w:p>
+    <w:p>
+      <w:pPr>
+        <w:pStyle w:val="ListParagraph"/>
+        <w:numPr>
+          <w:ilvl w:val="0"/>
+          <w:numId w:val="4"/>
+        </w:numPr>
+        <w:spacing w:after="200" w:line="276" w:lineRule="auto"/>
+        <w:rPr>
+          <w:rFonts w:ascii="Calibri" w:eastAsia="Calibri" w:hAnsi="Calibri" w:cs="Calibri"/>
+        </w:rPr>
+      </w:pPr>
+      <w:r>
+        <w:rPr>
+          <w:rFonts w:ascii="Calibri" w:eastAsia="Calibri" w:hAnsi="Calibri" w:cs="Calibri"/>
+        </w:rPr>
+        <w:t xml:space="preserve">When you believe a task is finished, create a pull request (always write a short description of what you did when creating the pull request), </w:t>
+      </w:r>
+      <w:r>
+        <w:rPr>
+          <w:rFonts w:ascii="Calibri" w:eastAsia="Calibri" w:hAnsi="Calibri" w:cs="Calibri"/>
+        </w:rPr>
+        <w:t>DO NOT MERGE WITH Dev or Master;</w:t>
+      </w:r>
+    </w:p>
+    <w:p>
+      <w:pPr>
+        <w:pStyle w:val="ListParagraph"/>
+        <w:numPr>
+          <w:ilvl w:val="0"/>
+          <w:numId w:val="4"/>
+        </w:numPr>
+        <w:spacing w:after="200" w:line="276" w:lineRule="auto"/>
+        <w:rPr>
+          <w:rFonts w:ascii="Calibri" w:eastAsia="Calibri" w:hAnsi="Calibri" w:cs="Calibri"/>
+        </w:rPr>
+      </w:pPr>
+      <w:r>
+        <w:rPr>
+          <w:rFonts w:ascii="Calibri" w:eastAsia="Calibri" w:hAnsi="Calibri" w:cs="Calibri"/>
+        </w:rPr>
+        <w:t xml:space="preserve">Once the branch is approved (passes </w:t>
+      </w:r>
+      <w:proofErr w:type="spellStart"/>
+      <w:r>
+        <w:rPr>
+          <w:rFonts w:ascii="Calibri" w:eastAsia="Calibri" w:hAnsi="Calibri" w:cs="Calibri"/>
+        </w:rPr>
+        <w:t>ap</w:t>
+      </w:r>
+      <w:r>
+        <w:rPr>
+          <w:rFonts w:ascii="Calibri" w:eastAsia="Calibri" w:hAnsi="Calibri" w:cs="Calibri"/>
+        </w:rPr>
+        <w:t>p</w:t>
+      </w:r>
+      <w:r>
+        <w:rPr>
+          <w:rFonts w:ascii="Calibri" w:eastAsia="Calibri" w:hAnsi="Calibri" w:cs="Calibri"/>
+        </w:rPr>
+        <w:t>veyour</w:t>
+      </w:r>
+      <w:proofErr w:type="spellEnd"/>
+      <w:r>
+        <w:rPr>
+          <w:rFonts w:ascii="Calibri" w:eastAsia="Calibri" w:hAnsi="Calibri" w:cs="Calibri"/>
+        </w:rPr>
+        <w:t xml:space="preserve"> checks and gets a positive review), the owner of said branch, will merge with development branch</w:t>
+      </w:r>
+      <w:r>
+        <w:rPr>
+          <w:rFonts w:ascii="Calibri" w:eastAsia="Calibri" w:hAnsi="Calibri" w:cs="Calibri"/>
+        </w:rPr>
+        <w:t>;</w:t>
+      </w:r>
+    </w:p>
+    <w:p>
+      <w:pPr>
+        <w:pStyle w:val="ListParagraph"/>
+        <w:numPr>
+          <w:ilvl w:val="0"/>
+          <w:numId w:val="4"/>
+        </w:numPr>
+        <w:spacing w:after="200" w:line="276" w:lineRule="auto"/>
+        <w:rPr>
+          <w:rFonts w:ascii="Calibri" w:eastAsia="Calibri" w:hAnsi="Calibri" w:cs="Calibri"/>
+        </w:rPr>
+      </w:pPr>
+      <w:r>
+        <w:rPr>
+          <w:rFonts w:ascii="Calibri" w:eastAsia="Calibri" w:hAnsi="Calibri" w:cs="Calibri"/>
+        </w:rPr>
+        <w:t xml:space="preserve">Merging with master will be done </w:t>
+      </w:r>
+      <w:r>
+        <w:rPr>
+          <w:rFonts w:ascii="Calibri" w:eastAsia="Calibri" w:hAnsi="Calibri" w:cs="Calibri"/>
+        </w:rPr>
+        <w:t>at the end of each sprint</w:t>
+      </w:r>
+      <w:r>
+        <w:rPr>
+          <w:rFonts w:ascii="Calibri" w:eastAsia="Calibri" w:hAnsi="Calibri" w:cs="Calibri"/>
+        </w:rPr>
+        <w:t xml:space="preserve"> or when enough tasks are done</w:t>
+      </w:r>
+      <w:r>
+        <w:rPr>
+          <w:rFonts w:ascii="Calibri" w:eastAsia="Calibri" w:hAnsi="Calibri" w:cs="Calibri"/>
+        </w:rPr>
+        <w:t>;</w:t>
+      </w:r>
+    </w:p>
+    <w:p>
+      <w:pPr>
+        <w:pStyle w:val="ListParagraph"/>
+        <w:numPr>
+          <w:ilvl w:val="0"/>
+          <w:numId w:val="4"/>
+        </w:numPr>
+        <w:spacing w:after="200" w:line="276" w:lineRule="auto"/>
+        <w:rPr>
+          <w:rFonts w:ascii="Calibri" w:eastAsia="Calibri" w:hAnsi="Calibri" w:cs="Calibri"/>
+        </w:rPr>
+      </w:pPr>
+      <w:r>
+        <w:rPr>
+          <w:rFonts w:ascii="Calibri" w:eastAsia="Calibri" w:hAnsi="Calibri" w:cs="Calibri"/>
+        </w:rPr>
+        <w:t>Master Branch is the one we will send teachers to review, it is to be considered as ready to go branch</w:t>
+      </w:r>
+      <w:r>
+        <w:rPr>
+          <w:rFonts w:ascii="Calibri" w:eastAsia="Calibri" w:hAnsi="Calibri" w:cs="Calibri"/>
+        </w:rPr>
+        <w:t>;</w:t>
+      </w:r>
+    </w:p>
+    <w:p>
+      <w:pPr>
+        <w:pStyle w:val="ListParagraph"/>
+        <w:numPr>
+          <w:ilvl w:val="0"/>
+          <w:numId w:val="4"/>
+        </w:numPr>
+        <w:spacing w:after="200" w:line="276" w:lineRule="auto"/>
+        <w:rPr>
+          <w:rFonts w:ascii="Calibri" w:eastAsia="Calibri" w:hAnsi="Calibri" w:cs="Calibri"/>
+        </w:rPr>
+      </w:pPr>
+      <w:r>
+        <w:rPr>
+          <w:rFonts w:ascii="Calibri" w:eastAsia="Calibri" w:hAnsi="Calibri" w:cs="Calibri"/>
+        </w:rPr>
+        <w:t>Work from anywhere at any time, but finish your tasks on time/as fast as possible, and at</w:t>
+      </w:r>
+      <w:r>
+        <w:rPr>
+          <w:rFonts w:ascii="Calibri" w:eastAsia="Calibri" w:hAnsi="Calibri" w:cs="Calibri"/>
+        </w:rPr>
+        <w:t>tend scheduled meetings;</w:t>
+      </w:r>
+    </w:p>
+    <w:p>
+      <w:pPr>
+        <w:spacing w:after="200" w:line="276" w:lineRule="auto"/>
+        <w:rPr>
+          <w:rFonts w:ascii="Calibri" w:eastAsia="Calibri" w:hAnsi="Calibri" w:cs="Calibri"/>
+        </w:rPr>
+      </w:pPr>
+    </w:p>
+    <w:p>
+      <w:pPr>
+        <w:spacing w:after="200" w:line="276" w:lineRule="auto"/>
+        <w:rPr>
+          <w:rFonts w:ascii="Calibri" w:eastAsia="Calibri" w:hAnsi="Calibri" w:cs="Calibri"/>
+        </w:rPr>
+      </w:pPr>
+    </w:p>
+    <w:p>
+      <w:pPr>
+        <w:spacing w:after="0" w:line="240" w:lineRule="auto"/>
+        <w:jc w:val="both"/>
+        <w:rPr>
+          <w:rStyle w:val="TitleChar"/>
+        </w:rPr>
+      </w:pPr>
+      <w:r>
+        <w:rPr>
+          <w:rStyle w:val="TitleChar"/>
+        </w:rPr>
+        <w:t>The Group</w:t>
+      </w:r>
+      <w:r>
+        <w:rPr>
+          <w:rStyle w:val="TitleChar"/>
+        </w:rPr>
+        <w:t xml:space="preserve"> Participants</w:t>
+      </w:r>
+    </w:p>
+    <w:p>
+      <w:pPr>
+        <w:spacing w:after="0" w:line="240" w:lineRule="auto"/>
+        <w:jc w:val="both"/>
+        <w:rPr>
+          <w:rStyle w:val="TitleChar"/>
+          <w:b/>
+          <w:sz w:val="72"/>
+        </w:rPr>
+      </w:pPr>
+    </w:p>
+    <w:p>
+      <w:pPr>
+        <w:pBdr>
+          <w:bottom w:val="single" w:sz="4" w:space="1" w:color="auto"/>
+        </w:pBdr>
+        <w:spacing w:after="200" w:line="240" w:lineRule="auto"/>
+        <w:jc w:val="both"/>
+        <w:rPr>
+          <w:rFonts w:ascii="Arial" w:hAnsi="Arial" w:cs="Arial"/>
+          <w:b/>
+          <w:sz w:val="24"/>
+          <w:szCs w:val="18"/>
+          <w:shd w:val="clear" w:color="auto" w:fill="F1F0F0"/>
+        </w:rPr>
+      </w:pPr>
+      <w:r>
+        <w:rPr>
+          <w:rFonts w:ascii="Arial" w:hAnsi="Arial" w:cs="Arial"/>
+          <w:b/>
+          <w:sz w:val="24"/>
+          <w:szCs w:val="18"/>
+          <w:shd w:val="clear" w:color="auto" w:fill="F1F0F0"/>
+        </w:rPr>
+        <w:t xml:space="preserve"> • Ralf </w:t>
+      </w:r>
+      <w:proofErr w:type="spellStart"/>
+      <w:r>
+        <w:rPr>
+          <w:rFonts w:ascii="Arial" w:hAnsi="Arial" w:cs="Arial"/>
+          <w:b/>
+          <w:sz w:val="24"/>
+          <w:szCs w:val="18"/>
+          <w:shd w:val="clear" w:color="auto" w:fill="F1F0F0"/>
+        </w:rPr>
+        <w:t>Zangis</w:t>
+      </w:r>
+      <w:proofErr w:type="spellEnd"/>
+    </w:p>
+    <w:p>
+      <w:pPr>
+        <w:spacing w:after="200" w:line="240" w:lineRule="auto"/>
+        <w:ind w:firstLine="720"/>
+        <w:jc w:val="both"/>
+      </w:pPr>
+      <w:r>
+        <w:t xml:space="preserve">-Date of birth: 08.03.1997 </w:t>
+      </w:r>
+    </w:p>
+    <w:p>
+      <w:pPr>
+        <w:spacing w:after="200" w:line="240" w:lineRule="auto"/>
+        <w:ind w:firstLine="720"/>
+        <w:jc w:val="both"/>
+        <w:rPr>
+          <w:rFonts w:cs="Arial"/>
+          <w:szCs w:val="18"/>
+          <w:shd w:val="clear" w:color="auto" w:fill="F1F0F0"/>
+        </w:rPr>
+      </w:pPr>
+      <w:r>
+        <w:t xml:space="preserve">-Contact: </w:t>
+      </w:r>
+      <w:hyperlink r:id="rId20" w:history="1">
+        <w:r>
+          <w:t>1062012@ucn.dk</w:t>
+        </w:r>
+      </w:hyperlink>
+      <w:r>
+        <w:rPr>
+          <w:rFonts w:cs="Arial"/>
+          <w:szCs w:val="18"/>
+          <w:shd w:val="clear" w:color="auto" w:fill="F1F0F0"/>
+        </w:rPr>
+        <w:t xml:space="preserve"> </w:t>
+      </w:r>
+    </w:p>
+    <w:p>
+      <w:pPr>
+        <w:pBdr>
+          <w:bottom w:val="single" w:sz="4" w:space="1" w:color="auto"/>
+        </w:pBdr>
+        <w:spacing w:after="200" w:line="240" w:lineRule="auto"/>
+        <w:jc w:val="both"/>
+        <w:rPr>
+          <w:rFonts w:cs="Arial"/>
+          <w:b/>
+          <w:sz w:val="24"/>
+          <w:szCs w:val="18"/>
+          <w:shd w:val="clear" w:color="auto" w:fill="F1F0F0"/>
+        </w:rPr>
+      </w:pPr>
+      <w:r>
+        <w:rPr>
+          <w:rFonts w:ascii="Arial" w:hAnsi="Arial" w:cs="Arial"/>
+          <w:b/>
+          <w:sz w:val="24"/>
+          <w:szCs w:val="18"/>
+          <w:shd w:val="clear" w:color="auto" w:fill="F1F0F0"/>
+        </w:rPr>
+        <w:t>• Andrei Eugen Birta</w:t>
+      </w:r>
+    </w:p>
+    <w:p>
+      <w:pPr>
+        <w:spacing w:after="200" w:line="240" w:lineRule="auto"/>
+        <w:ind w:firstLine="720"/>
+        <w:jc w:val="both"/>
+      </w:pPr>
+      <w:r>
+        <w:t xml:space="preserve">-Date of birth: 11.02.1998 </w:t>
+      </w:r>
+    </w:p>
+    <w:p>
+      <w:pPr>
+        <w:spacing w:after="200" w:line="240" w:lineRule="auto"/>
+        <w:ind w:firstLine="720"/>
+        <w:jc w:val="both"/>
+      </w:pPr>
+      <w:r>
+        <w:t xml:space="preserve">-Contact: </w:t>
+      </w:r>
+      <w:hyperlink r:id="rId21" w:history="1">
+        <w:r>
+          <w:t>1062021@ucn.dk</w:t>
+        </w:r>
+      </w:hyperlink>
+      <w:r>
+        <w:t xml:space="preserve"> </w:t>
+      </w:r>
+    </w:p>
+    <w:p>
+      <w:pPr>
+        <w:pBdr>
+          <w:bottom w:val="single" w:sz="4" w:space="1" w:color="auto"/>
+        </w:pBdr>
+        <w:spacing w:after="200" w:line="240" w:lineRule="auto"/>
+        <w:jc w:val="both"/>
+        <w:rPr>
+          <w:rFonts w:ascii="Arial" w:hAnsi="Arial" w:cs="Arial"/>
+          <w:b/>
+          <w:sz w:val="24"/>
+          <w:szCs w:val="18"/>
+          <w:shd w:val="clear" w:color="auto" w:fill="F1F0F0"/>
+        </w:rPr>
+      </w:pPr>
+      <w:r>
+        <w:rPr>
+          <w:rFonts w:ascii="Arial" w:hAnsi="Arial" w:cs="Arial"/>
+          <w:b/>
+          <w:sz w:val="24"/>
+          <w:szCs w:val="18"/>
+          <w:shd w:val="clear" w:color="auto" w:fill="F1F0F0"/>
+        </w:rPr>
+        <w:t xml:space="preserve">• </w:t>
+      </w:r>
+      <w:r>
+        <w:rPr>
+          <w:rFonts w:ascii="Arial" w:hAnsi="Arial" w:cs="Arial"/>
+          <w:b/>
+          <w:sz w:val="24"/>
+          <w:szCs w:val="18"/>
+          <w:shd w:val="clear" w:color="auto" w:fill="F1F0F0"/>
+        </w:rPr>
+        <w:t xml:space="preserve">Adam </w:t>
+      </w:r>
+      <w:proofErr w:type="spellStart"/>
+      <w:r>
+        <w:rPr>
+          <w:rFonts w:ascii="Arial" w:hAnsi="Arial" w:cs="Arial"/>
+          <w:b/>
+          <w:sz w:val="24"/>
+          <w:szCs w:val="18"/>
+          <w:shd w:val="clear" w:color="auto" w:fill="F1F0F0"/>
+        </w:rPr>
+        <w:t>Blázsek</w:t>
+      </w:r>
+      <w:proofErr w:type="spellEnd"/>
+    </w:p>
+    <w:p>
+      <w:pPr>
+        <w:spacing w:after="200" w:line="240" w:lineRule="auto"/>
+        <w:ind w:firstLine="720"/>
+        <w:jc w:val="both"/>
+      </w:pPr>
+      <w:r>
+        <w:t xml:space="preserve"> </w:t>
+      </w:r>
+      <w:r>
+        <w:t xml:space="preserve">-Date of birth: </w:t>
+      </w:r>
+      <w:r>
+        <w:t>25.03.</w:t>
+      </w:r>
+      <w:r>
+        <w:t>1997</w:t>
+      </w:r>
+      <w:r>
+        <w:t xml:space="preserve"> </w:t>
+      </w:r>
+    </w:p>
+    <w:p>
+      <w:pPr>
+        <w:spacing w:after="200" w:line="240" w:lineRule="auto"/>
+        <w:ind w:firstLine="720"/>
+        <w:jc w:val="both"/>
+      </w:pPr>
+      <w:r>
+        <w:t xml:space="preserve">-Contact:  </w:t>
+      </w:r>
+      <w:r>
+        <w:t>10620</w:t>
+      </w:r>
+      <w:r>
+        <w:t>84</w:t>
+      </w:r>
+      <w:r>
+        <w:t>@ucn.dk</w:t>
+      </w:r>
+    </w:p>
+    <w:p/>
     <w:sectPr>
       <w:pgSz w:w="12240" w:h="15840"/>
       <w:pgMar w:top="1440" w:right="1440" w:bottom="1440" w:left="1440" w:header="720" w:footer="720" w:gutter="0"/>
@@ -1012,7 +2646,7 @@
       </w:r>
     </w:p>
   </w:comment>
-  <w:comment w:id="3" w:author="Andrei-Eugen Birta" w:date="2019-04-17T13:22:00Z" w:initials="AB">
+  <w:comment w:id="2" w:author="Andrei-Eugen Birta" w:date="2019-04-17T13:22:00Z" w:initials="AB">
     <w:p>
       <w:pPr>
         <w:pStyle w:val="CommentText"/>
@@ -1068,7 +2702,7 @@
       </w:r>
     </w:p>
   </w:comment>
-  <w:comment w:id="4" w:author="Andrei-Eugen Birta" w:date="2019-04-17T14:20:00Z" w:initials="AB">
+  <w:comment w:id="3" w:author="Andrei-Eugen Birta" w:date="2019-04-17T14:20:00Z" w:initials="AB">
     <w:p>
       <w:pPr>
         <w:pStyle w:val="CommentText"/>
@@ -1084,7 +2718,7 @@
       </w:r>
     </w:p>
   </w:comment>
-  <w:comment w:id="5" w:author="Andrei-Eugen Birta" w:date="2019-04-17T13:21:00Z" w:initials="AB">
+  <w:comment w:id="4" w:author="Andrei-Eugen Birta" w:date="2019-04-17T13:21:00Z" w:initials="AB">
     <w:p>
       <w:pPr>
         <w:pStyle w:val="CommentText"/>
@@ -1100,7 +2734,7 @@
       </w:r>
     </w:p>
   </w:comment>
-  <w:comment w:id="6" w:author="Andrei-Eugen Birta" w:date="2019-04-17T13:00:00Z" w:initials="AB">
+  <w:comment w:id="5" w:author="Andrei-Eugen Birta" w:date="2019-04-17T13:00:00Z" w:initials="AB">
     <w:p>
       <w:pPr>
         <w:pStyle w:val="CommentText"/>
@@ -1145,7 +2779,7 @@
       </w:r>
     </w:p>
   </w:comment>
-  <w:comment w:id="7" w:author="Andrei-Eugen Birta" w:date="2019-04-17T12:19:00Z" w:initials="AB">
+  <w:comment w:id="6" w:author="Andrei-Eugen Birta" w:date="2019-04-17T12:19:00Z" w:initials="AB">
     <w:p>
       <w:pPr>
         <w:pStyle w:val="CommentText"/>
@@ -1177,7 +2811,7 @@
       </w:r>
     </w:p>
   </w:comment>
-  <w:comment w:id="8" w:author="Andrei-Eugen Birta" w:date="2019-04-17T13:26:00Z" w:initials="AB">
+  <w:comment w:id="7" w:author="Andrei-Eugen Birta" w:date="2019-04-17T13:26:00Z" w:initials="AB">
     <w:p>
       <w:pPr>
         <w:pStyle w:val="CommentText"/>
@@ -1212,7 +2846,7 @@
       </w:r>
     </w:p>
   </w:comment>
-  <w:comment w:id="9" w:author="Andrei-Eugen Birta" w:date="2019-04-17T13:34:00Z" w:initials="AB">
+  <w:comment w:id="8" w:author="Andrei-Eugen Birta" w:date="2019-04-17T13:34:00Z" w:initials="AB">
     <w:p>
       <w:pPr>
         <w:pStyle w:val="CommentText"/>
@@ -1228,7 +2862,7 @@
       </w:r>
     </w:p>
   </w:comment>
-  <w:comment w:id="10" w:author="Andrei-Eugen Birta" w:date="2019-04-17T13:07:00Z" w:initials="AB">
+  <w:comment w:id="9" w:author="Andrei-Eugen Birta" w:date="2019-04-17T13:07:00Z" w:initials="AB">
     <w:p>
       <w:pPr>
         <w:pStyle w:val="CommentText"/>
@@ -1252,7 +2886,7 @@
       </w:r>
     </w:p>
   </w:comment>
-  <w:comment w:id="11" w:author="Andrei-Eugen Birta" w:date="2019-04-17T13:39:00Z" w:initials="AB">
+  <w:comment w:id="10" w:author="Andrei-Eugen Birta" w:date="2019-04-17T13:39:00Z" w:initials="AB">
     <w:p>
       <w:pPr>
         <w:pStyle w:val="CommentText"/>
@@ -1276,7 +2910,7 @@
       </w:r>
     </w:p>
   </w:comment>
-  <w:comment w:id="12" w:author="Andrei-Eugen Birta" w:date="2019-04-17T13:04:00Z" w:initials="AB">
+  <w:comment w:id="11" w:author="Andrei-Eugen Birta" w:date="2019-04-17T13:04:00Z" w:initials="AB">
     <w:p>
       <w:pPr>
         <w:pStyle w:val="CommentText"/>
@@ -1300,7 +2934,7 @@
       </w:r>
     </w:p>
   </w:comment>
-  <w:comment w:id="13" w:author="Andrei-Eugen Birta" w:date="2019-04-17T13:13:00Z" w:initials="AB">
+  <w:comment w:id="12" w:author="Andrei-Eugen Birta" w:date="2019-04-17T13:13:00Z" w:initials="AB">
     <w:p>
       <w:pPr>
         <w:pStyle w:val="CommentText"/>
@@ -1321,7 +2955,7 @@
       </w:r>
     </w:p>
   </w:comment>
-  <w:comment w:id="14" w:author="Andrei-Eugen Birta" w:date="2019-04-17T13:46:00Z" w:initials="AB">
+  <w:comment w:id="13" w:author="Andrei-Eugen Birta" w:date="2019-04-17T13:46:00Z" w:initials="AB">
     <w:p>
       <w:pPr>
         <w:pStyle w:val="Heading3"/>
@@ -1361,7 +2995,7 @@
       </w:r>
     </w:p>
   </w:comment>
-  <w:comment w:id="15" w:author="Andrei-Eugen Birta" w:date="2019-04-17T13:51:00Z" w:initials="AB">
+  <w:comment w:id="14" w:author="Andrei-Eugen Birta" w:date="2019-04-17T13:51:00Z" w:initials="AB">
     <w:p>
       <w:pPr>
         <w:pStyle w:val="CommentText"/>
@@ -1390,7 +3024,7 @@
       </w:pPr>
     </w:p>
   </w:comment>
-  <w:comment w:id="16" w:author="Andrei-Eugen Birta" w:date="2019-04-17T13:53:00Z" w:initials="AB">
+  <w:comment w:id="15" w:author="Andrei-Eugen Birta" w:date="2019-04-17T13:53:00Z" w:initials="AB">
     <w:p>
       <w:pPr>
         <w:pStyle w:val="CommentText"/>
@@ -1409,7 +3043,7 @@
       </w:r>
     </w:p>
   </w:comment>
-  <w:comment w:id="17" w:author="Andrei-Eugen Birta" w:date="2019-04-17T13:03:00Z" w:initials="AB">
+  <w:comment w:id="16" w:author="Andrei-Eugen Birta" w:date="2019-04-17T13:03:00Z" w:initials="AB">
     <w:p>
       <w:pPr>
         <w:pStyle w:val="CommentText"/>
@@ -1433,7 +3067,7 @@
       </w:r>
     </w:p>
   </w:comment>
-  <w:comment w:id="18" w:author="Andrei-Eugen Birta" w:date="2019-04-10T15:53:00Z" w:initials="AB">
+  <w:comment w:id="17" w:author="Andrei-Eugen Birta" w:date="2019-04-10T15:53:00Z" w:initials="AB">
     <w:p>
       <w:pPr>
         <w:pStyle w:val="CommentText"/>
@@ -1465,7 +3099,7 @@
       </w:r>
     </w:p>
   </w:comment>
-  <w:comment w:id="19" w:author="Andrei-Eugen Birta" w:date="2019-04-18T05:03:00Z" w:initials="AB">
+  <w:comment w:id="18" w:author="Andrei-Eugen Birta" w:date="2019-04-18T05:03:00Z" w:initials="AB">
     <w:p>
       <w:pPr>
         <w:pStyle w:val="CommentText"/>
@@ -1494,6 +3128,38 @@
       </w:r>
     </w:p>
   </w:comment>
+  <w:comment w:id="19" w:author="Andrei-Eugen Birta" w:date="2019-04-17T13:57:00Z" w:initials="AB">
+    <w:p>
+      <w:pPr>
+        <w:pStyle w:val="CommentText"/>
+      </w:pPr>
+      <w:r>
+        <w:rPr>
+          <w:rStyle w:val="CommentReference"/>
+        </w:rPr>
+        <w:annotationRef/>
+      </w:r>
+      <w:r>
+        <w:t>Why we chose them</w:t>
+      </w:r>
+    </w:p>
+    <w:p>
+      <w:pPr>
+        <w:pStyle w:val="CommentText"/>
+      </w:pPr>
+      <w:r>
+        <w:t>How we chose them</w:t>
+      </w:r>
+    </w:p>
+    <w:p>
+      <w:pPr>
+        <w:pStyle w:val="CommentText"/>
+      </w:pPr>
+      <w:r>
+        <w:t>What are used for</w:t>
+      </w:r>
+    </w:p>
+  </w:comment>
   <w:comment w:id="20" w:author="Andrei-Eugen Birta" w:date="2019-04-17T13:57:00Z" w:initials="AB">
     <w:p>
       <w:pPr>
@@ -1506,7 +3172,15 @@
         <w:annotationRef/>
       </w:r>
       <w:r>
-        <w:t>Why we chose them</w:t>
+        <w:t xml:space="preserve">Why </w:t>
+      </w:r>
+      <w:proofErr w:type="spellStart"/>
+      <w:r>
+        <w:t>its</w:t>
+      </w:r>
+      <w:proofErr w:type="spellEnd"/>
+      <w:r>
+        <w:t xml:space="preserve"> important</w:t>
       </w:r>
     </w:p>
     <w:p>
@@ -1514,7 +3188,7 @@
         <w:pStyle w:val="CommentText"/>
       </w:pPr>
       <w:r>
-        <w:t>How we chose them</w:t>
+        <w:t>How we did it</w:t>
       </w:r>
     </w:p>
     <w:p>
@@ -1522,11 +3196,11 @@
         <w:pStyle w:val="CommentText"/>
       </w:pPr>
       <w:r>
-        <w:t>What are used for</w:t>
+        <w:t>How can improve future releases</w:t>
       </w:r>
     </w:p>
   </w:comment>
-  <w:comment w:id="21" w:author="Andrei-Eugen Birta" w:date="2019-04-17T13:57:00Z" w:initials="AB">
+  <w:comment w:id="21" w:author="Andrei-Eugen Birta" w:date="2019-04-17T13:59:00Z" w:initials="AB">
     <w:p>
       <w:pPr>
         <w:pStyle w:val="CommentText"/>
@@ -1538,15 +3212,7 @@
         <w:annotationRef/>
       </w:r>
       <w:r>
-        <w:t xml:space="preserve">Why </w:t>
-      </w:r>
-      <w:proofErr w:type="spellStart"/>
-      <w:r>
-        <w:t>its</w:t>
-      </w:r>
-      <w:proofErr w:type="spellEnd"/>
-      <w:r>
-        <w:t xml:space="preserve"> important</w:t>
+        <w:t>Where they are used</w:t>
       </w:r>
     </w:p>
     <w:p>
@@ -1554,19 +3220,27 @@
         <w:pStyle w:val="CommentText"/>
       </w:pPr>
       <w:r>
-        <w:t>How we did it</w:t>
-      </w:r>
-    </w:p>
+        <w:t>Why we use them</w:t>
+      </w:r>
+    </w:p>
+  </w:comment>
+  <w:comment w:id="22" w:author="Andrei-Eugen Birta" w:date="2019-04-17T14:03:00Z" w:initials="AB">
     <w:p>
       <w:pPr>
         <w:pStyle w:val="CommentText"/>
       </w:pPr>
       <w:r>
-        <w:t>How can improve future releases</w:t>
+        <w:rPr>
+          <w:rStyle w:val="CommentReference"/>
+        </w:rPr>
+        <w:annotationRef/>
+      </w:r>
+      <w:r>
+        <w:t>Show actual code and talk about it</w:t>
       </w:r>
     </w:p>
   </w:comment>
-  <w:comment w:id="22" w:author="Andrei-Eugen Birta" w:date="2019-04-17T13:59:00Z" w:initials="AB">
+  <w:comment w:id="23" w:author="Andrei-Eugen Birta" w:date="2019-04-17T13:58:00Z" w:initials="AB">
     <w:p>
       <w:pPr>
         <w:pStyle w:val="CommentText"/>
@@ -1578,51 +3252,11 @@
         <w:annotationRef/>
       </w:r>
       <w:r>
-        <w:t>Where they are used</w:t>
-      </w:r>
-    </w:p>
-    <w:p>
-      <w:pPr>
-        <w:pStyle w:val="CommentText"/>
-      </w:pPr>
-      <w:r>
-        <w:t>Why we use them</w:t>
+        <w:t>Show interesting scripts</w:t>
       </w:r>
     </w:p>
   </w:comment>
-  <w:comment w:id="23" w:author="Andrei-Eugen Birta" w:date="2019-04-17T14:03:00Z" w:initials="AB">
-    <w:p>
-      <w:pPr>
-        <w:pStyle w:val="CommentText"/>
-      </w:pPr>
-      <w:r>
-        <w:rPr>
-          <w:rStyle w:val="CommentReference"/>
-        </w:rPr>
-        <w:annotationRef/>
-      </w:r>
-      <w:r>
-        <w:t>Show actual code and talk about it</w:t>
-      </w:r>
-    </w:p>
-  </w:comment>
-  <w:comment w:id="24" w:author="Andrei-Eugen Birta" w:date="2019-04-17T13:58:00Z" w:initials="AB">
-    <w:p>
-      <w:pPr>
-        <w:pStyle w:val="CommentText"/>
-      </w:pPr>
-      <w:r>
-        <w:rPr>
-          <w:rStyle w:val="CommentReference"/>
-        </w:rPr>
-        <w:annotationRef/>
-      </w:r>
-      <w:r>
-        <w:t>Show interesting scripts</w:t>
-      </w:r>
-    </w:p>
-  </w:comment>
-  <w:comment w:id="25" w:author="Andrei-Eugen Birta" w:date="2019-04-17T14:03:00Z" w:initials="AB">
+  <w:comment w:id="24" w:author="Andrei-Eugen Birta" w:date="2019-04-17T14:03:00Z" w:initials="AB">
     <w:p>
       <w:pPr>
         <w:pStyle w:val="CommentText"/>
@@ -1762,6 +3396,57 @@
 <file path=word/numbering.xml><?xml version="1.0" encoding="utf-8"?>
 <w:numbering xmlns:wpc="http://schemas.microsoft.com/office/word/2010/wordprocessingCanvas" xmlns:cx="http://schemas.microsoft.com/office/drawing/2014/chartex" xmlns:cx1="http://schemas.microsoft.com/office/drawing/2015/9/8/chartex" xmlns:cx2="http://schemas.microsoft.com/office/drawing/2015/10/21/chartex" xmlns:cx3="http://schemas.microsoft.com/office/drawing/2016/5/9/chartex" xmlns:cx4="http://schemas.microsoft.com/office/drawing/2016/5/10/chartex" xmlns:cx5="http://schemas.microsoft.com/office/drawing/2016/5/11/chartex" xmlns:cx6="http://schemas.microsoft.com/office/drawing/2016/5/12/chartex" xmlns:cx7="http://schemas.microsoft.com/office/drawing/2016/5/13/chartex" xmlns:cx8="http://schemas.microsoft.com/office/drawing/2016/5/14/chartex" xmlns:mc="http://schemas.openxmlformats.org/markup-compatibility/2006" xmlns:aink="http://schemas.microsoft.com/office/drawing/2016/ink" xmlns:am3d="http://schemas.microsoft.com/office/drawing/2017/model3d" xmlns:o="urn:schemas-microsoft-com:office:office" xmlns:r="http://schemas.openxmlformats.org/officeDocument/2006/relationships" xmlns:m="http://schemas.openxmlformats.org/officeDocument/2006/math" xmlns:v="urn:schemas-microsoft-com:vml" xmlns:wp14="http://schemas.microsoft.com/office/word/2010/wordprocessingDrawing" xmlns:wp="http://schemas.openxmlformats.org/drawingml/2006/wordprocessingDrawing" xmlns:w10="urn:schemas-microsoft-com:office:word" xmlns:w="http://schemas.openxmlformats.org/wordprocessingml/2006/main" xmlns:w14="http://schemas.microsoft.com/office/word/2010/wordml" xmlns:w15="http://schemas.microsoft.com/office/word/2012/wordml" xmlns:w16cid="http://schemas.microsoft.com/office/word/2016/wordml/cid" xmlns:w16se="http://schemas.microsoft.com/office/word/2015/wordml/symex" xmlns:wpg="http://schemas.microsoft.com/office/word/2010/wordprocessingGroup" xmlns:wpi="http://schemas.microsoft.com/office/word/2010/wordprocessingInk" xmlns:wne="http://schemas.microsoft.com/office/word/2006/wordml" xmlns:wps="http://schemas.microsoft.com/office/word/2010/wordprocessingShape" mc:Ignorable="w14 w15 w16se w16cid wp14">
   <w:abstractNum w:abstractNumId="0" w15:restartNumberingAfterBreak="0">
+    <w:nsid w:val="239F4BB0"/>
+    <w:multiLevelType w:val="multilevel"/>
+    <w:tmpl w:val="D156672A"/>
+    <w:lvl w:ilvl="0">
+      <w:start w:val="1"/>
+      <w:numFmt w:val="bullet"/>
+      <w:lvlText w:val="•"/>
+      <w:lvlJc w:val="left"/>
+    </w:lvl>
+    <w:lvl w:ilvl="1">
+      <w:numFmt w:val="decimal"/>
+      <w:lvlText w:val=""/>
+      <w:lvlJc w:val="left"/>
+    </w:lvl>
+    <w:lvl w:ilvl="2">
+      <w:numFmt w:val="decimal"/>
+      <w:lvlText w:val=""/>
+      <w:lvlJc w:val="left"/>
+    </w:lvl>
+    <w:lvl w:ilvl="3">
+      <w:numFmt w:val="decimal"/>
+      <w:lvlText w:val=""/>
+      <w:lvlJc w:val="left"/>
+    </w:lvl>
+    <w:lvl w:ilvl="4">
+      <w:numFmt w:val="decimal"/>
+      <w:lvlText w:val=""/>
+      <w:lvlJc w:val="left"/>
+    </w:lvl>
+    <w:lvl w:ilvl="5">
+      <w:numFmt w:val="decimal"/>
+      <w:lvlText w:val=""/>
+      <w:lvlJc w:val="left"/>
+    </w:lvl>
+    <w:lvl w:ilvl="6">
+      <w:numFmt w:val="decimal"/>
+      <w:lvlText w:val=""/>
+      <w:lvlJc w:val="left"/>
+    </w:lvl>
+    <w:lvl w:ilvl="7">
+      <w:numFmt w:val="decimal"/>
+      <w:lvlText w:val=""/>
+      <w:lvlJc w:val="left"/>
+    </w:lvl>
+    <w:lvl w:ilvl="8">
+      <w:numFmt w:val="decimal"/>
+      <w:lvlText w:val=""/>
+      <w:lvlJc w:val="left"/>
+    </w:lvl>
+  </w:abstractNum>
+  <w:abstractNum w:abstractNumId="1" w15:restartNumberingAfterBreak="0">
     <w:nsid w:val="2B300920"/>
     <w:multiLevelType w:val="hybridMultilevel"/>
     <w:tmpl w:val="36E42900"/>
@@ -1850,7 +3535,119 @@
       </w:pPr>
     </w:lvl>
   </w:abstractNum>
-  <w:abstractNum w:abstractNumId="1" w15:restartNumberingAfterBreak="0">
+  <w:abstractNum w:abstractNumId="2" w15:restartNumberingAfterBreak="0">
+    <w:nsid w:val="5EE24150"/>
+    <w:multiLevelType w:val="hybridMultilevel"/>
+    <w:tmpl w:val="794267CE"/>
+    <w:lvl w:ilvl="0" w:tplc="455C69C0">
+      <w:numFmt w:val="bullet"/>
+      <w:lvlText w:val="-"/>
+      <w:lvlJc w:val="left"/>
+      <w:pPr>
+        <w:ind w:left="720" w:hanging="360"/>
+      </w:pPr>
+      <w:rPr>
+        <w:rFonts w:ascii="Calibri" w:eastAsia="Calibri" w:hAnsi="Calibri" w:cs="Calibri" w:hint="default"/>
+      </w:rPr>
+    </w:lvl>
+    <w:lvl w:ilvl="1" w:tplc="04090003" w:tentative="1">
+      <w:start w:val="1"/>
+      <w:numFmt w:val="bullet"/>
+      <w:lvlText w:val="o"/>
+      <w:lvlJc w:val="left"/>
+      <w:pPr>
+        <w:ind w:left="1440" w:hanging="360"/>
+      </w:pPr>
+      <w:rPr>
+        <w:rFonts w:ascii="Courier New" w:hAnsi="Courier New" w:cs="Courier New" w:hint="default"/>
+      </w:rPr>
+    </w:lvl>
+    <w:lvl w:ilvl="2" w:tplc="04090005" w:tentative="1">
+      <w:start w:val="1"/>
+      <w:numFmt w:val="bullet"/>
+      <w:lvlText w:val=""/>
+      <w:lvlJc w:val="left"/>
+      <w:pPr>
+        <w:ind w:left="2160" w:hanging="360"/>
+      </w:pPr>
+      <w:rPr>
+        <w:rFonts w:ascii="Wingdings" w:hAnsi="Wingdings" w:hint="default"/>
+      </w:rPr>
+    </w:lvl>
+    <w:lvl w:ilvl="3" w:tplc="04090001" w:tentative="1">
+      <w:start w:val="1"/>
+      <w:numFmt w:val="bullet"/>
+      <w:lvlText w:val=""/>
+      <w:lvlJc w:val="left"/>
+      <w:pPr>
+        <w:ind w:left="2880" w:hanging="360"/>
+      </w:pPr>
+      <w:rPr>
+        <w:rFonts w:ascii="Symbol" w:hAnsi="Symbol" w:hint="default"/>
+      </w:rPr>
+    </w:lvl>
+    <w:lvl w:ilvl="4" w:tplc="04090003" w:tentative="1">
+      <w:start w:val="1"/>
+      <w:numFmt w:val="bullet"/>
+      <w:lvlText w:val="o"/>
+      <w:lvlJc w:val="left"/>
+      <w:pPr>
+        <w:ind w:left="3600" w:hanging="360"/>
+      </w:pPr>
+      <w:rPr>
+        <w:rFonts w:ascii="Courier New" w:hAnsi="Courier New" w:cs="Courier New" w:hint="default"/>
+      </w:rPr>
+    </w:lvl>
+    <w:lvl w:ilvl="5" w:tplc="04090005" w:tentative="1">
+      <w:start w:val="1"/>
+      <w:numFmt w:val="bullet"/>
+      <w:lvlText w:val=""/>
+      <w:lvlJc w:val="left"/>
+      <w:pPr>
+        <w:ind w:left="4320" w:hanging="360"/>
+      </w:pPr>
+      <w:rPr>
+        <w:rFonts w:ascii="Wingdings" w:hAnsi="Wingdings" w:hint="default"/>
+      </w:rPr>
+    </w:lvl>
+    <w:lvl w:ilvl="6" w:tplc="04090001" w:tentative="1">
+      <w:start w:val="1"/>
+      <w:numFmt w:val="bullet"/>
+      <w:lvlText w:val=""/>
+      <w:lvlJc w:val="left"/>
+      <w:pPr>
+        <w:ind w:left="5040" w:hanging="360"/>
+      </w:pPr>
+      <w:rPr>
+        <w:rFonts w:ascii="Symbol" w:hAnsi="Symbol" w:hint="default"/>
+      </w:rPr>
+    </w:lvl>
+    <w:lvl w:ilvl="7" w:tplc="04090003" w:tentative="1">
+      <w:start w:val="1"/>
+      <w:numFmt w:val="bullet"/>
+      <w:lvlText w:val="o"/>
+      <w:lvlJc w:val="left"/>
+      <w:pPr>
+        <w:ind w:left="5760" w:hanging="360"/>
+      </w:pPr>
+      <w:rPr>
+        <w:rFonts w:ascii="Courier New" w:hAnsi="Courier New" w:cs="Courier New" w:hint="default"/>
+      </w:rPr>
+    </w:lvl>
+    <w:lvl w:ilvl="8" w:tplc="04090005" w:tentative="1">
+      <w:start w:val="1"/>
+      <w:numFmt w:val="bullet"/>
+      <w:lvlText w:val=""/>
+      <w:lvlJc w:val="left"/>
+      <w:pPr>
+        <w:ind w:left="6480" w:hanging="360"/>
+      </w:pPr>
+      <w:rPr>
+        <w:rFonts w:ascii="Wingdings" w:hAnsi="Wingdings" w:hint="default"/>
+      </w:rPr>
+    </w:lvl>
+  </w:abstractNum>
+  <w:abstractNum w:abstractNumId="3" w15:restartNumberingAfterBreak="0">
     <w:nsid w:val="6E365DE6"/>
     <w:multiLevelType w:val="multilevel"/>
     <w:tmpl w:val="27AA2D00"/>
@@ -1972,10 +3769,16 @@
     </w:lvl>
   </w:abstractNum>
   <w:num w:numId="1">
+    <w:abstractNumId w:val="3"/>
+  </w:num>
+  <w:num w:numId="2">
     <w:abstractNumId w:val="1"/>
   </w:num>
-  <w:num w:numId="2">
+  <w:num w:numId="3">
     <w:abstractNumId w:val="0"/>
+  </w:num>
+  <w:num w:numId="4">
+    <w:abstractNumId w:val="2"/>
   </w:num>
 </w:numbering>
 </file>
@@ -2705,6 +4508,40 @@
       <w:color w:val="2F5496" w:themeColor="accent1" w:themeShade="BF"/>
     </w:rPr>
   </w:style>
+  <w:style w:type="paragraph" w:styleId="Title">
+    <w:name w:val="Title"/>
+    <w:basedOn w:val="Normal"/>
+    <w:next w:val="Normal"/>
+    <w:link w:val="TitleChar"/>
+    <w:uiPriority w:val="10"/>
+    <w:qFormat/>
+    <w:rsid w:val="00F03C9C"/>
+    <w:pPr>
+      <w:spacing w:after="0" w:line="240" w:lineRule="auto"/>
+      <w:contextualSpacing/>
+    </w:pPr>
+    <w:rPr>
+      <w:rFonts w:asciiTheme="majorHAnsi" w:eastAsiaTheme="majorEastAsia" w:hAnsiTheme="majorHAnsi" w:cstheme="majorBidi"/>
+      <w:spacing w:val="-10"/>
+      <w:kern w:val="28"/>
+      <w:sz w:val="56"/>
+      <w:szCs w:val="56"/>
+    </w:rPr>
+  </w:style>
+  <w:style w:type="character" w:customStyle="1" w:styleId="TitleChar">
+    <w:name w:val="Title Char"/>
+    <w:basedOn w:val="DefaultParagraphFont"/>
+    <w:link w:val="Title"/>
+    <w:uiPriority w:val="10"/>
+    <w:rsid w:val="00F03C9C"/>
+    <w:rPr>
+      <w:rFonts w:asciiTheme="majorHAnsi" w:eastAsiaTheme="majorEastAsia" w:hAnsiTheme="majorHAnsi" w:cstheme="majorBidi"/>
+      <w:spacing w:val="-10"/>
+      <w:kern w:val="28"/>
+      <w:sz w:val="56"/>
+      <w:szCs w:val="56"/>
+    </w:rPr>
+  </w:style>
 </w:styles>
 </file>
 
@@ -3008,7 +4845,7 @@
 </file>
 
 <file path=customXml/itemProps1.xml><?xml version="1.0" encoding="utf-8"?>
-<ds:datastoreItem xmlns:ds="http://schemas.openxmlformats.org/officeDocument/2006/customXml" ds:itemID="{00E8CF2C-D4ED-4BCD-9C17-65126DDDA363}">
+<ds:datastoreItem xmlns:ds="http://schemas.openxmlformats.org/officeDocument/2006/customXml" ds:itemID="{E4BD98EF-8B85-4649-8232-5AE70BF2DAC7}">
   <ds:schemaRefs>
     <ds:schemaRef ds:uri="http://schemas.openxmlformats.org/officeDocument/2006/bibliography"/>
   </ds:schemaRefs>

</xml_diff>

<commit_message>
#39 moved ER and EER to Database
</commit_message>
<xml_diff>
--- a/Documentation/Report structure.docx
+++ b/Documentation/Report structure.docx
@@ -203,8 +203,6 @@
         </w:rPr>
         <w:commentReference w:id="3"/>
       </w:r>
-      <w:bookmarkStart w:id="4" w:name="_GoBack"/>
-      <w:bookmarkEnd w:id="4"/>
     </w:p>
     <w:p>
       <w:pPr>
@@ -226,11 +224,11 @@
           <w:numId w:val="1"/>
         </w:numPr>
       </w:pPr>
-      <w:commentRangeStart w:id="5"/>
+      <w:commentRangeStart w:id="4"/>
       <w:r>
         <w:t>Client side</w:t>
       </w:r>
-      <w:commentRangeEnd w:id="5"/>
+      <w:commentRangeEnd w:id="4"/>
       <w:r>
         <w:rPr>
           <w:rStyle w:val="CommentReference"/>
@@ -239,7 +237,7 @@
           <w:iCs w:val="0"/>
           <w:color w:val="auto"/>
         </w:rPr>
-        <w:commentReference w:id="5"/>
+        <w:commentReference w:id="4"/>
       </w:r>
     </w:p>
     <w:p>
@@ -250,7 +248,7 @@
           <w:numId w:val="1"/>
         </w:numPr>
       </w:pPr>
-      <w:commentRangeStart w:id="6"/>
+      <w:commentRangeStart w:id="5"/>
       <w:r>
         <w:t>ER</w:t>
       </w:r>
@@ -266,14 +264,14 @@
       <w:r>
         <w:t>EER</w:t>
       </w:r>
-      <w:commentRangeEnd w:id="6"/>
+      <w:commentRangeEnd w:id="5"/>
       <w:r>
         <w:rPr>
           <w:rStyle w:val="CommentReference"/>
           <w:rFonts w:asciiTheme="minorHAnsi" w:eastAsiaTheme="minorHAnsi" w:hAnsiTheme="minorHAnsi" w:cstheme="minorBidi"/>
           <w:color w:val="auto"/>
         </w:rPr>
-        <w:commentReference w:id="6"/>
+        <w:commentReference w:id="5"/>
       </w:r>
     </w:p>
     <w:p>
@@ -284,18 +282,18 @@
           <w:numId w:val="1"/>
         </w:numPr>
       </w:pPr>
-      <w:commentRangeStart w:id="7"/>
+      <w:commentRangeStart w:id="6"/>
       <w:r>
         <w:t>Quality Assurance</w:t>
       </w:r>
-      <w:commentRangeEnd w:id="7"/>
+      <w:commentRangeEnd w:id="6"/>
       <w:r>
         <w:rPr>
           <w:rStyle w:val="CommentReference"/>
           <w:rFonts w:asciiTheme="minorHAnsi" w:eastAsiaTheme="minorHAnsi" w:hAnsiTheme="minorHAnsi" w:cstheme="minorBidi"/>
           <w:color w:val="auto"/>
         </w:rPr>
-        <w:commentReference w:id="7"/>
+        <w:commentReference w:id="6"/>
       </w:r>
     </w:p>
     <w:p>
@@ -318,18 +316,18 @@
           <w:numId w:val="1"/>
         </w:numPr>
       </w:pPr>
-      <w:commentRangeStart w:id="8"/>
+      <w:commentRangeStart w:id="7"/>
       <w:r>
         <w:t>Testing Methodology</w:t>
       </w:r>
-      <w:commentRangeEnd w:id="8"/>
+      <w:commentRangeEnd w:id="7"/>
       <w:r>
         <w:rPr>
           <w:rStyle w:val="CommentReference"/>
           <w:rFonts w:asciiTheme="minorHAnsi" w:eastAsiaTheme="minorHAnsi" w:hAnsiTheme="minorHAnsi" w:cstheme="minorBidi"/>
           <w:color w:val="auto"/>
         </w:rPr>
-        <w:commentReference w:id="8"/>
+        <w:commentReference w:id="7"/>
       </w:r>
     </w:p>
     <w:p>
@@ -352,21 +350,21 @@
           <w:numId w:val="1"/>
         </w:numPr>
       </w:pPr>
-      <w:commentRangeStart w:id="9"/>
+      <w:commentRangeStart w:id="8"/>
       <w:r>
         <w:t>Test Approach</w:t>
       </w:r>
       <w:r>
         <w:t xml:space="preserve"> </w:t>
       </w:r>
-      <w:commentRangeEnd w:id="9"/>
+      <w:commentRangeEnd w:id="8"/>
       <w:r>
         <w:rPr>
           <w:rStyle w:val="CommentReference"/>
           <w:rFonts w:asciiTheme="minorHAnsi" w:eastAsiaTheme="minorHAnsi" w:hAnsiTheme="minorHAnsi" w:cstheme="minorBidi"/>
           <w:color w:val="auto"/>
         </w:rPr>
-        <w:commentReference w:id="9"/>
+        <w:commentReference w:id="8"/>
       </w:r>
     </w:p>
     <w:p>
@@ -377,18 +375,18 @@
           <w:numId w:val="1"/>
         </w:numPr>
       </w:pPr>
-      <w:commentRangeStart w:id="10"/>
+      <w:commentRangeStart w:id="9"/>
       <w:r>
         <w:t>Test Environment</w:t>
       </w:r>
-      <w:commentRangeEnd w:id="10"/>
+      <w:commentRangeEnd w:id="9"/>
       <w:r>
         <w:rPr>
           <w:rStyle w:val="CommentReference"/>
           <w:rFonts w:asciiTheme="minorHAnsi" w:eastAsiaTheme="minorHAnsi" w:hAnsiTheme="minorHAnsi" w:cstheme="minorBidi"/>
           <w:color w:val="auto"/>
         </w:rPr>
-        <w:commentReference w:id="10"/>
+        <w:commentReference w:id="9"/>
       </w:r>
     </w:p>
     <w:p>
@@ -399,18 +397,18 @@
           <w:numId w:val="1"/>
         </w:numPr>
       </w:pPr>
-      <w:commentRangeStart w:id="11"/>
+      <w:commentRangeStart w:id="10"/>
       <w:r>
         <w:t>Testing tools</w:t>
       </w:r>
-      <w:commentRangeEnd w:id="11"/>
+      <w:commentRangeEnd w:id="10"/>
       <w:r>
         <w:rPr>
           <w:rStyle w:val="CommentReference"/>
           <w:rFonts w:asciiTheme="minorHAnsi" w:eastAsiaTheme="minorHAnsi" w:hAnsiTheme="minorHAnsi" w:cstheme="minorBidi"/>
           <w:color w:val="auto"/>
         </w:rPr>
-        <w:commentReference w:id="11"/>
+        <w:commentReference w:id="10"/>
       </w:r>
     </w:p>
     <w:p>
@@ -421,18 +419,18 @@
           <w:numId w:val="1"/>
         </w:numPr>
       </w:pPr>
-      <w:commentRangeStart w:id="12"/>
+      <w:commentRangeStart w:id="11"/>
       <w:r>
         <w:t>Release Control</w:t>
       </w:r>
-      <w:commentRangeEnd w:id="12"/>
+      <w:commentRangeEnd w:id="11"/>
       <w:r>
         <w:rPr>
           <w:rStyle w:val="CommentReference"/>
           <w:rFonts w:asciiTheme="minorHAnsi" w:eastAsiaTheme="minorHAnsi" w:hAnsiTheme="minorHAnsi" w:cstheme="minorBidi"/>
           <w:color w:val="auto"/>
         </w:rPr>
-        <w:commentReference w:id="12"/>
+        <w:commentReference w:id="11"/>
       </w:r>
     </w:p>
     <w:p>
@@ -443,18 +441,18 @@
           <w:numId w:val="1"/>
         </w:numPr>
       </w:pPr>
-      <w:commentRangeStart w:id="13"/>
+      <w:commentRangeStart w:id="12"/>
       <w:r>
         <w:t>Risk Analysis</w:t>
       </w:r>
-      <w:commentRangeEnd w:id="13"/>
+      <w:commentRangeEnd w:id="12"/>
       <w:r>
         <w:rPr>
           <w:rStyle w:val="CommentReference"/>
           <w:rFonts w:asciiTheme="minorHAnsi" w:eastAsiaTheme="minorHAnsi" w:hAnsiTheme="minorHAnsi" w:cstheme="minorBidi"/>
           <w:color w:val="auto"/>
         </w:rPr>
-        <w:commentReference w:id="13"/>
+        <w:commentReference w:id="12"/>
       </w:r>
     </w:p>
     <w:p>
@@ -465,18 +463,18 @@
           <w:numId w:val="1"/>
         </w:numPr>
       </w:pPr>
-      <w:commentRangeStart w:id="14"/>
+      <w:commentRangeStart w:id="13"/>
       <w:r>
         <w:t>Review and Approval</w:t>
       </w:r>
-      <w:commentRangeEnd w:id="14"/>
+      <w:commentRangeEnd w:id="13"/>
       <w:r>
         <w:rPr>
           <w:rStyle w:val="CommentReference"/>
           <w:rFonts w:asciiTheme="minorHAnsi" w:eastAsiaTheme="minorHAnsi" w:hAnsiTheme="minorHAnsi" w:cstheme="minorBidi"/>
           <w:color w:val="auto"/>
         </w:rPr>
-        <w:commentReference w:id="14"/>
+        <w:commentReference w:id="13"/>
       </w:r>
     </w:p>
     <w:p/>
@@ -488,19 +486,19 @@
           <w:numId w:val="1"/>
         </w:numPr>
       </w:pPr>
-      <w:commentRangeStart w:id="15"/>
+      <w:commentRangeStart w:id="14"/>
       <w:r>
         <w:lastRenderedPageBreak/>
         <w:t>Static</w:t>
       </w:r>
-      <w:commentRangeEnd w:id="15"/>
+      <w:commentRangeEnd w:id="14"/>
       <w:r>
         <w:rPr>
           <w:rStyle w:val="CommentReference"/>
           <w:rFonts w:asciiTheme="minorHAnsi" w:eastAsiaTheme="minorHAnsi" w:hAnsiTheme="minorHAnsi" w:cstheme="minorBidi"/>
           <w:color w:val="auto"/>
         </w:rPr>
-        <w:commentReference w:id="15"/>
+        <w:commentReference w:id="14"/>
       </w:r>
     </w:p>
     <w:p>
@@ -550,18 +548,18 @@
           <w:numId w:val="1"/>
         </w:numPr>
       </w:pPr>
-      <w:commentRangeStart w:id="16"/>
+      <w:commentRangeStart w:id="15"/>
       <w:r>
         <w:t>Test cases</w:t>
       </w:r>
-      <w:commentRangeEnd w:id="16"/>
+      <w:commentRangeEnd w:id="15"/>
       <w:r>
         <w:rPr>
           <w:rStyle w:val="CommentReference"/>
           <w:rFonts w:asciiTheme="minorHAnsi" w:eastAsiaTheme="minorHAnsi" w:hAnsiTheme="minorHAnsi" w:cstheme="minorBidi"/>
           <w:color w:val="auto"/>
         </w:rPr>
-        <w:commentReference w:id="16"/>
+        <w:commentReference w:id="15"/>
       </w:r>
     </w:p>
     <w:p>
@@ -572,18 +570,18 @@
           <w:numId w:val="1"/>
         </w:numPr>
       </w:pPr>
-      <w:commentRangeStart w:id="17"/>
+      <w:commentRangeStart w:id="16"/>
       <w:r>
         <w:t>Test scenarios</w:t>
       </w:r>
-      <w:commentRangeEnd w:id="17"/>
+      <w:commentRangeEnd w:id="16"/>
       <w:r>
         <w:rPr>
           <w:rStyle w:val="CommentReference"/>
           <w:rFonts w:asciiTheme="minorHAnsi" w:eastAsiaTheme="minorHAnsi" w:hAnsiTheme="minorHAnsi" w:cstheme="minorBidi"/>
           <w:color w:val="auto"/>
         </w:rPr>
-        <w:commentReference w:id="17"/>
+        <w:commentReference w:id="16"/>
       </w:r>
     </w:p>
     <w:p>
@@ -609,18 +607,18 @@
           <w:numId w:val="1"/>
         </w:numPr>
       </w:pPr>
-      <w:commentRangeStart w:id="18"/>
+      <w:commentRangeStart w:id="17"/>
       <w:r>
         <w:t>Test coverage</w:t>
       </w:r>
-      <w:commentRangeEnd w:id="18"/>
+      <w:commentRangeEnd w:id="17"/>
       <w:r>
         <w:rPr>
           <w:rStyle w:val="CommentReference"/>
           <w:rFonts w:asciiTheme="minorHAnsi" w:eastAsiaTheme="minorHAnsi" w:hAnsiTheme="minorHAnsi" w:cstheme="minorBidi"/>
           <w:color w:val="auto"/>
         </w:rPr>
-        <w:commentReference w:id="18"/>
+        <w:commentReference w:id="17"/>
       </w:r>
     </w:p>
     <w:p>
@@ -643,18 +641,18 @@
           <w:numId w:val="1"/>
         </w:numPr>
       </w:pPr>
-      <w:commentRangeStart w:id="19"/>
+      <w:commentRangeStart w:id="18"/>
       <w:r>
         <w:t>Types of databases</w:t>
       </w:r>
-      <w:commentRangeEnd w:id="19"/>
+      <w:commentRangeEnd w:id="18"/>
       <w:r>
         <w:rPr>
           <w:rStyle w:val="CommentReference"/>
           <w:rFonts w:asciiTheme="minorHAnsi" w:eastAsiaTheme="minorHAnsi" w:hAnsiTheme="minorHAnsi" w:cstheme="minorBidi"/>
           <w:color w:val="auto"/>
         </w:rPr>
-        <w:commentReference w:id="19"/>
+        <w:commentReference w:id="18"/>
       </w:r>
     </w:p>
     <w:p>
@@ -677,9 +675,71 @@
           <w:numId w:val="1"/>
         </w:numPr>
       </w:pPr>
+      <w:r>
+        <w:t>Conceptual database design</w:t>
+      </w:r>
+    </w:p>
+    <w:p>
+      <w:pPr>
+        <w:pStyle w:val="Heading3"/>
+        <w:numPr>
+          <w:ilvl w:val="2"/>
+          <w:numId w:val="1"/>
+        </w:numPr>
+      </w:pPr>
+      <w:r>
+        <w:t>ER</w:t>
+      </w:r>
+    </w:p>
+    <w:p>
+      <w:pPr>
+        <w:pStyle w:val="Heading3"/>
+        <w:numPr>
+          <w:ilvl w:val="2"/>
+          <w:numId w:val="1"/>
+        </w:numPr>
+      </w:pPr>
+      <w:r>
+        <w:t>EER</w:t>
+      </w:r>
+    </w:p>
+    <w:p>
+      <w:pPr>
+        <w:pStyle w:val="Heading3"/>
+        <w:numPr>
+          <w:ilvl w:val="2"/>
+          <w:numId w:val="1"/>
+        </w:numPr>
+      </w:pPr>
+      <w:r>
+        <w:t>Database diagram</w:t>
+      </w:r>
+      <w:bookmarkStart w:id="19" w:name="_GoBack"/>
+      <w:bookmarkEnd w:id="19"/>
+    </w:p>
+    <w:p>
+      <w:pPr>
+        <w:pStyle w:val="Heading2"/>
+        <w:numPr>
+          <w:ilvl w:val="1"/>
+          <w:numId w:val="1"/>
+        </w:numPr>
+      </w:pPr>
+      <w:r>
+        <w:t>Normalization forms</w:t>
+      </w:r>
+    </w:p>
+    <w:p>
+      <w:pPr>
+        <w:pStyle w:val="Heading2"/>
+        <w:numPr>
+          <w:ilvl w:val="1"/>
+          <w:numId w:val="1"/>
+        </w:numPr>
+      </w:pPr>
       <w:commentRangeStart w:id="20"/>
       <w:r>
-        <w:t>Database diagram</w:t>
+        <w:t>Triggers</w:t>
       </w:r>
       <w:commentRangeEnd w:id="20"/>
       <w:r>
@@ -699,21 +759,9 @@
           <w:numId w:val="1"/>
         </w:numPr>
       </w:pPr>
-      <w:r>
-        <w:t>Normalization forms</w:t>
-      </w:r>
-    </w:p>
-    <w:p>
-      <w:pPr>
-        <w:pStyle w:val="Heading2"/>
-        <w:numPr>
-          <w:ilvl w:val="1"/>
-          <w:numId w:val="1"/>
-        </w:numPr>
-      </w:pPr>
       <w:commentRangeStart w:id="21"/>
       <w:r>
-        <w:t>Triggers</w:t>
+        <w:t>Script optimization</w:t>
       </w:r>
       <w:commentRangeEnd w:id="21"/>
       <w:r>
@@ -735,7 +783,7 @@
       </w:pPr>
       <w:commentRangeStart w:id="22"/>
       <w:r>
-        <w:t>Script optimization</w:t>
+        <w:t>Views</w:t>
       </w:r>
       <w:commentRangeEnd w:id="22"/>
       <w:r>
@@ -747,17 +795,18 @@
         <w:commentReference w:id="22"/>
       </w:r>
     </w:p>
-    <w:p>
-      <w:pPr>
-        <w:pStyle w:val="Heading2"/>
-        <w:numPr>
-          <w:ilvl w:val="1"/>
+    <w:p/>
+    <w:p>
+      <w:pPr>
+        <w:pStyle w:val="Heading1"/>
+        <w:numPr>
+          <w:ilvl w:val="0"/>
           <w:numId w:val="1"/>
         </w:numPr>
       </w:pPr>
       <w:commentRangeStart w:id="23"/>
       <w:r>
-        <w:t>Views</w:t>
+        <w:t>Implementation</w:t>
       </w:r>
       <w:commentRangeEnd w:id="23"/>
       <w:r>
@@ -769,18 +818,17 @@
         <w:commentReference w:id="23"/>
       </w:r>
     </w:p>
-    <w:p/>
-    <w:p>
-      <w:pPr>
-        <w:pStyle w:val="Heading1"/>
-        <w:numPr>
-          <w:ilvl w:val="0"/>
+    <w:p>
+      <w:pPr>
+        <w:pStyle w:val="Heading2"/>
+        <w:numPr>
+          <w:ilvl w:val="1"/>
           <w:numId w:val="1"/>
         </w:numPr>
       </w:pPr>
       <w:commentRangeStart w:id="24"/>
       <w:r>
-        <w:t>Implementation</w:t>
+        <w:t>Database</w:t>
       </w:r>
       <w:commentRangeEnd w:id="24"/>
       <w:r>
@@ -800,9 +848,57 @@
           <w:numId w:val="1"/>
         </w:numPr>
       </w:pPr>
+      <w:r>
+        <w:t>Tests</w:t>
+      </w:r>
+    </w:p>
+    <w:p>
+      <w:pPr>
+        <w:pStyle w:val="Heading3"/>
+        <w:numPr>
+          <w:ilvl w:val="2"/>
+          <w:numId w:val="1"/>
+        </w:numPr>
+      </w:pPr>
+      <w:r>
+        <w:t>Unit tests</w:t>
+      </w:r>
+    </w:p>
+    <w:p>
+      <w:pPr>
+        <w:pStyle w:val="Heading3"/>
+        <w:numPr>
+          <w:ilvl w:val="2"/>
+          <w:numId w:val="1"/>
+        </w:numPr>
+      </w:pPr>
+      <w:r>
+        <w:t>Integration tests</w:t>
+      </w:r>
+    </w:p>
+    <w:p>
+      <w:pPr>
+        <w:pStyle w:val="Heading3"/>
+        <w:numPr>
+          <w:ilvl w:val="2"/>
+          <w:numId w:val="1"/>
+        </w:numPr>
+      </w:pPr>
+      <w:r>
+        <w:t>Acceptance tests</w:t>
+      </w:r>
+    </w:p>
+    <w:p>
+      <w:pPr>
+        <w:pStyle w:val="Heading2"/>
+        <w:numPr>
+          <w:ilvl w:val="1"/>
+          <w:numId w:val="1"/>
+        </w:numPr>
+      </w:pPr>
       <w:commentRangeStart w:id="25"/>
       <w:r>
-        <w:t>Database</w:t>
+        <w:t>WCF</w:t>
       </w:r>
       <w:commentRangeEnd w:id="25"/>
       <w:r>
@@ -812,76 +908,6 @@
           <w:color w:val="auto"/>
         </w:rPr>
         <w:commentReference w:id="25"/>
-      </w:r>
-    </w:p>
-    <w:p>
-      <w:pPr>
-        <w:pStyle w:val="Heading2"/>
-        <w:numPr>
-          <w:ilvl w:val="1"/>
-          <w:numId w:val="1"/>
-        </w:numPr>
-      </w:pPr>
-      <w:r>
-        <w:t>Tests</w:t>
-      </w:r>
-    </w:p>
-    <w:p>
-      <w:pPr>
-        <w:pStyle w:val="Heading3"/>
-        <w:numPr>
-          <w:ilvl w:val="2"/>
-          <w:numId w:val="1"/>
-        </w:numPr>
-      </w:pPr>
-      <w:r>
-        <w:t>Unit tests</w:t>
-      </w:r>
-    </w:p>
-    <w:p>
-      <w:pPr>
-        <w:pStyle w:val="Heading3"/>
-        <w:numPr>
-          <w:ilvl w:val="2"/>
-          <w:numId w:val="1"/>
-        </w:numPr>
-      </w:pPr>
-      <w:r>
-        <w:t>Integration tests</w:t>
-      </w:r>
-    </w:p>
-    <w:p>
-      <w:pPr>
-        <w:pStyle w:val="Heading3"/>
-        <w:numPr>
-          <w:ilvl w:val="2"/>
-          <w:numId w:val="1"/>
-        </w:numPr>
-      </w:pPr>
-      <w:r>
-        <w:t>Acceptance tests</w:t>
-      </w:r>
-    </w:p>
-    <w:p>
-      <w:pPr>
-        <w:pStyle w:val="Heading2"/>
-        <w:numPr>
-          <w:ilvl w:val="1"/>
-          <w:numId w:val="1"/>
-        </w:numPr>
-      </w:pPr>
-      <w:commentRangeStart w:id="26"/>
-      <w:r>
-        <w:t>WCF</w:t>
-      </w:r>
-      <w:commentRangeEnd w:id="26"/>
-      <w:r>
-        <w:rPr>
-          <w:rStyle w:val="CommentReference"/>
-          <w:rFonts w:asciiTheme="minorHAnsi" w:eastAsiaTheme="minorHAnsi" w:hAnsiTheme="minorHAnsi" w:cstheme="minorBidi"/>
-          <w:color w:val="auto"/>
-        </w:rPr>
-        <w:commentReference w:id="26"/>
       </w:r>
     </w:p>
     <w:p>
@@ -1079,7 +1105,23 @@
           <w:rFonts w:ascii="Arial" w:eastAsia="Arial" w:hAnsi="Arial" w:cs="Arial"/>
           <w:sz w:val="24"/>
         </w:rPr>
-        <w:t>MEMBER – Refers to each individual that signed the contract.</w:t>
+        <w:t xml:space="preserve">MEMBER – Refers to </w:t>
+      </w:r>
+      <w:proofErr w:type="gramStart"/>
+      <w:r>
+        <w:rPr>
+          <w:rFonts w:ascii="Arial" w:eastAsia="Arial" w:hAnsi="Arial" w:cs="Arial"/>
+          <w:sz w:val="24"/>
+        </w:rPr>
+        <w:t>each individual</w:t>
+      </w:r>
+      <w:proofErr w:type="gramEnd"/>
+      <w:r>
+        <w:rPr>
+          <w:rFonts w:ascii="Arial" w:eastAsia="Arial" w:hAnsi="Arial" w:cs="Arial"/>
+          <w:sz w:val="24"/>
+        </w:rPr>
+        <w:t xml:space="preserve"> that signed the contract.</w:t>
       </w:r>
     </w:p>
     <w:p>
@@ -2036,12 +2078,20 @@
           <w:rFonts w:ascii="Calibri" w:eastAsia="Calibri" w:hAnsi="Calibri" w:cs="Calibri"/>
         </w:rPr>
       </w:pPr>
+      <w:proofErr w:type="gramStart"/>
       <w:r>
         <w:rPr>
           <w:rFonts w:ascii="Calibri" w:eastAsia="Calibri" w:hAnsi="Calibri" w:cs="Calibri"/>
         </w:rPr>
         <w:lastRenderedPageBreak/>
-        <w:t xml:space="preserve">In order to keep a level of traceability, please always work in new branches, based on the Development branch, with the same name as the task you're currently working on (including the </w:t>
+        <w:t>In order to</w:t>
+      </w:r>
+      <w:proofErr w:type="gramEnd"/>
+      <w:r>
+        <w:rPr>
+          <w:rFonts w:ascii="Calibri" w:eastAsia="Calibri" w:hAnsi="Calibri" w:cs="Calibri"/>
+        </w:rPr>
+        <w:t xml:space="preserve"> keep a level of traceability, please always work in new branches, based on the Development branch, with the same name as the task you're currently working on (including the </w:t>
       </w:r>
       <w:proofErr w:type="spellStart"/>
       <w:r>
@@ -2695,7 +2745,7 @@
       </w:r>
     </w:p>
   </w:comment>
-  <w:comment w:id="5" w:author="Andrei-Eugen Birta" w:date="2019-04-17T14:20:00Z" w:initials="AB">
+  <w:comment w:id="4" w:author="Andrei-Eugen Birta" w:date="2019-04-17T14:20:00Z" w:initials="AB">
     <w:p>
       <w:pPr>
         <w:pStyle w:val="CommentText"/>
@@ -2711,7 +2761,7 @@
       </w:r>
     </w:p>
   </w:comment>
-  <w:comment w:id="6" w:author="Andrei-Eugen Birta" w:date="2019-04-17T13:21:00Z" w:initials="AB">
+  <w:comment w:id="5" w:author="Andrei-Eugen Birta" w:date="2019-04-17T13:21:00Z" w:initials="AB">
     <w:p>
       <w:pPr>
         <w:pStyle w:val="CommentText"/>
@@ -2727,7 +2777,7 @@
       </w:r>
     </w:p>
   </w:comment>
-  <w:comment w:id="7" w:author="Andrei-Eugen Birta" w:date="2019-04-17T13:00:00Z" w:initials="AB">
+  <w:comment w:id="6" w:author="Andrei-Eugen Birta" w:date="2019-04-17T13:00:00Z" w:initials="AB">
     <w:p>
       <w:pPr>
         <w:pStyle w:val="CommentText"/>
@@ -2772,7 +2822,7 @@
       </w:r>
     </w:p>
   </w:comment>
-  <w:comment w:id="8" w:author="Andrei-Eugen Birta" w:date="2019-04-17T12:19:00Z" w:initials="AB">
+  <w:comment w:id="7" w:author="Andrei-Eugen Birta" w:date="2019-04-17T12:19:00Z" w:initials="AB">
     <w:p>
       <w:pPr>
         <w:pStyle w:val="CommentText"/>
@@ -2804,7 +2854,7 @@
       </w:r>
     </w:p>
   </w:comment>
-  <w:comment w:id="9" w:author="Andrei-Eugen Birta" w:date="2019-04-17T13:26:00Z" w:initials="AB">
+  <w:comment w:id="8" w:author="Andrei-Eugen Birta" w:date="2019-04-17T13:26:00Z" w:initials="AB">
     <w:p>
       <w:pPr>
         <w:pStyle w:val="CommentText"/>
@@ -2839,7 +2889,7 @@
       </w:r>
     </w:p>
   </w:comment>
-  <w:comment w:id="10" w:author="Andrei-Eugen Birta" w:date="2019-04-17T13:34:00Z" w:initials="AB">
+  <w:comment w:id="9" w:author="Andrei-Eugen Birta" w:date="2019-04-17T13:34:00Z" w:initials="AB">
     <w:p>
       <w:pPr>
         <w:pStyle w:val="CommentText"/>
@@ -2855,7 +2905,7 @@
       </w:r>
     </w:p>
   </w:comment>
-  <w:comment w:id="11" w:author="Andrei-Eugen Birta" w:date="2019-04-17T13:07:00Z" w:initials="AB">
+  <w:comment w:id="10" w:author="Andrei-Eugen Birta" w:date="2019-04-17T13:07:00Z" w:initials="AB">
     <w:p>
       <w:pPr>
         <w:pStyle w:val="CommentText"/>
@@ -2879,7 +2929,7 @@
       </w:r>
     </w:p>
   </w:comment>
-  <w:comment w:id="12" w:author="Andrei-Eugen Birta" w:date="2019-04-17T13:39:00Z" w:initials="AB">
+  <w:comment w:id="11" w:author="Andrei-Eugen Birta" w:date="2019-04-17T13:39:00Z" w:initials="AB">
     <w:p>
       <w:pPr>
         <w:pStyle w:val="CommentText"/>
@@ -2903,7 +2953,7 @@
       </w:r>
     </w:p>
   </w:comment>
-  <w:comment w:id="13" w:author="Andrei-Eugen Birta" w:date="2019-04-17T13:04:00Z" w:initials="AB">
+  <w:comment w:id="12" w:author="Andrei-Eugen Birta" w:date="2019-04-17T13:04:00Z" w:initials="AB">
     <w:p>
       <w:pPr>
         <w:pStyle w:val="CommentText"/>
@@ -2927,7 +2977,7 @@
       </w:r>
     </w:p>
   </w:comment>
-  <w:comment w:id="14" w:author="Andrei-Eugen Birta" w:date="2019-04-17T13:13:00Z" w:initials="AB">
+  <w:comment w:id="13" w:author="Andrei-Eugen Birta" w:date="2019-04-17T13:13:00Z" w:initials="AB">
     <w:p>
       <w:pPr>
         <w:pStyle w:val="CommentText"/>
@@ -2948,7 +2998,7 @@
       </w:r>
     </w:p>
   </w:comment>
-  <w:comment w:id="15" w:author="Andrei-Eugen Birta" w:date="2019-04-17T13:46:00Z" w:initials="AB">
+  <w:comment w:id="14" w:author="Andrei-Eugen Birta" w:date="2019-04-17T13:46:00Z" w:initials="AB">
     <w:p>
       <w:pPr>
         <w:pStyle w:val="Heading3"/>
@@ -2988,7 +3038,7 @@
       </w:r>
     </w:p>
   </w:comment>
-  <w:comment w:id="16" w:author="Andrei-Eugen Birta" w:date="2019-04-17T13:51:00Z" w:initials="AB">
+  <w:comment w:id="15" w:author="Andrei-Eugen Birta" w:date="2019-04-17T13:51:00Z" w:initials="AB">
     <w:p>
       <w:pPr>
         <w:pStyle w:val="CommentText"/>
@@ -3017,7 +3067,7 @@
       </w:pPr>
     </w:p>
   </w:comment>
-  <w:comment w:id="17" w:author="Andrei-Eugen Birta" w:date="2019-04-17T13:53:00Z" w:initials="AB">
+  <w:comment w:id="16" w:author="Andrei-Eugen Birta" w:date="2019-04-17T13:53:00Z" w:initials="AB">
     <w:p>
       <w:pPr>
         <w:pStyle w:val="CommentText"/>
@@ -3036,7 +3086,7 @@
       </w:r>
     </w:p>
   </w:comment>
-  <w:comment w:id="18" w:author="Andrei-Eugen Birta" w:date="2019-04-17T13:03:00Z" w:initials="AB">
+  <w:comment w:id="17" w:author="Andrei-Eugen Birta" w:date="2019-04-17T13:03:00Z" w:initials="AB">
     <w:p>
       <w:pPr>
         <w:pStyle w:val="CommentText"/>
@@ -3060,7 +3110,7 @@
       </w:r>
     </w:p>
   </w:comment>
-  <w:comment w:id="19" w:author="Andrei-Eugen Birta" w:date="2019-04-10T15:53:00Z" w:initials="AB">
+  <w:comment w:id="18" w:author="Andrei-Eugen Birta" w:date="2019-04-10T15:53:00Z" w:initials="AB">
     <w:p>
       <w:pPr>
         <w:pStyle w:val="CommentText"/>
@@ -3092,7 +3142,7 @@
       </w:r>
     </w:p>
   </w:comment>
-  <w:comment w:id="20" w:author="Andrei-Eugen Birta" w:date="2019-04-18T05:03:00Z" w:initials="AB">
+  <w:comment w:id="20" w:author="Andrei-Eugen Birta" w:date="2019-04-17T13:57:00Z" w:initials="AB">
     <w:p>
       <w:pPr>
         <w:pStyle w:val="CommentText"/>
@@ -3104,15 +3154,23 @@
         <w:annotationRef/>
       </w:r>
       <w:r>
-        <w:t>Also talk about the 4 8’s (</w:t>
-      </w:r>
-      <w:proofErr w:type="spellStart"/>
-      <w:r>
-        <w:t>a,b,c,d</w:t>
-      </w:r>
-      <w:proofErr w:type="spellEnd"/>
-      <w:r>
-        <w:t>)</w:t>
+        <w:t>Why we chose them</w:t>
+      </w:r>
+    </w:p>
+    <w:p>
+      <w:pPr>
+        <w:pStyle w:val="CommentText"/>
+      </w:pPr>
+      <w:r>
+        <w:t>How we chose them</w:t>
+      </w:r>
+    </w:p>
+    <w:p>
+      <w:pPr>
+        <w:pStyle w:val="CommentText"/>
+      </w:pPr>
+      <w:r>
+        <w:t>What are used for</w:t>
       </w:r>
     </w:p>
   </w:comment>
@@ -3128,7 +3186,15 @@
         <w:annotationRef/>
       </w:r>
       <w:r>
-        <w:t>Why we chose them</w:t>
+        <w:t xml:space="preserve">Why </w:t>
+      </w:r>
+      <w:proofErr w:type="spellStart"/>
+      <w:r>
+        <w:t>its</w:t>
+      </w:r>
+      <w:proofErr w:type="spellEnd"/>
+      <w:r>
+        <w:t xml:space="preserve"> important</w:t>
       </w:r>
     </w:p>
     <w:p>
@@ -3136,7 +3202,7 @@
         <w:pStyle w:val="CommentText"/>
       </w:pPr>
       <w:r>
-        <w:t>How we chose them</w:t>
+        <w:t>How we did it</w:t>
       </w:r>
     </w:p>
     <w:p>
@@ -3144,11 +3210,11 @@
         <w:pStyle w:val="CommentText"/>
       </w:pPr>
       <w:r>
-        <w:t>What are used for</w:t>
+        <w:t>How can improve future releases</w:t>
       </w:r>
     </w:p>
   </w:comment>
-  <w:comment w:id="22" w:author="Andrei-Eugen Birta" w:date="2019-04-17T13:57:00Z" w:initials="AB">
+  <w:comment w:id="22" w:author="Andrei-Eugen Birta" w:date="2019-04-17T13:59:00Z" w:initials="AB">
     <w:p>
       <w:pPr>
         <w:pStyle w:val="CommentText"/>
@@ -3160,15 +3226,7 @@
         <w:annotationRef/>
       </w:r>
       <w:r>
-        <w:t xml:space="preserve">Why </w:t>
-      </w:r>
-      <w:proofErr w:type="spellStart"/>
-      <w:r>
-        <w:t>its</w:t>
-      </w:r>
-      <w:proofErr w:type="spellEnd"/>
-      <w:r>
-        <w:t xml:space="preserve"> important</w:t>
+        <w:t>Where they are used</w:t>
       </w:r>
     </w:p>
     <w:p>
@@ -3176,19 +3234,27 @@
         <w:pStyle w:val="CommentText"/>
       </w:pPr>
       <w:r>
-        <w:t>How we did it</w:t>
-      </w:r>
-    </w:p>
+        <w:t>Why we use them</w:t>
+      </w:r>
+    </w:p>
+  </w:comment>
+  <w:comment w:id="23" w:author="Andrei-Eugen Birta" w:date="2019-04-17T14:03:00Z" w:initials="AB">
     <w:p>
       <w:pPr>
         <w:pStyle w:val="CommentText"/>
       </w:pPr>
       <w:r>
-        <w:t>How can improve future releases</w:t>
+        <w:rPr>
+          <w:rStyle w:val="CommentReference"/>
+        </w:rPr>
+        <w:annotationRef/>
+      </w:r>
+      <w:r>
+        <w:t>Show actual code and talk about it</w:t>
       </w:r>
     </w:p>
   </w:comment>
-  <w:comment w:id="23" w:author="Andrei-Eugen Birta" w:date="2019-04-17T13:59:00Z" w:initials="AB">
+  <w:comment w:id="24" w:author="Andrei-Eugen Birta" w:date="2019-04-17T13:58:00Z" w:initials="AB">
     <w:p>
       <w:pPr>
         <w:pStyle w:val="CommentText"/>
@@ -3200,51 +3266,11 @@
         <w:annotationRef/>
       </w:r>
       <w:r>
-        <w:t>Where they are used</w:t>
-      </w:r>
-    </w:p>
-    <w:p>
-      <w:pPr>
-        <w:pStyle w:val="CommentText"/>
-      </w:pPr>
-      <w:r>
-        <w:t>Why we use them</w:t>
+        <w:t>Show interesting scripts</w:t>
       </w:r>
     </w:p>
   </w:comment>
-  <w:comment w:id="24" w:author="Andrei-Eugen Birta" w:date="2019-04-17T14:03:00Z" w:initials="AB">
-    <w:p>
-      <w:pPr>
-        <w:pStyle w:val="CommentText"/>
-      </w:pPr>
-      <w:r>
-        <w:rPr>
-          <w:rStyle w:val="CommentReference"/>
-        </w:rPr>
-        <w:annotationRef/>
-      </w:r>
-      <w:r>
-        <w:t>Show actual code and talk about it</w:t>
-      </w:r>
-    </w:p>
-  </w:comment>
-  <w:comment w:id="25" w:author="Andrei-Eugen Birta" w:date="2019-04-17T13:58:00Z" w:initials="AB">
-    <w:p>
-      <w:pPr>
-        <w:pStyle w:val="CommentText"/>
-      </w:pPr>
-      <w:r>
-        <w:rPr>
-          <w:rStyle w:val="CommentReference"/>
-        </w:rPr>
-        <w:annotationRef/>
-      </w:r>
-      <w:r>
-        <w:t>Show interesting scripts</w:t>
-      </w:r>
-    </w:p>
-  </w:comment>
-  <w:comment w:id="26" w:author="Andrei-Eugen Birta" w:date="2019-04-17T14:03:00Z" w:initials="AB">
+  <w:comment w:id="25" w:author="Andrei-Eugen Birta" w:date="2019-04-17T14:03:00Z" w:initials="AB">
     <w:p>
       <w:pPr>
         <w:pStyle w:val="CommentText"/>
@@ -3292,7 +3318,6 @@
   <w15:commentEx w15:paraId="69DF0782" w15:done="0"/>
   <w15:commentEx w15:paraId="10A13362" w15:done="0"/>
   <w15:commentEx w15:paraId="24119DC2" w15:done="0"/>
-  <w15:commentEx w15:paraId="7827A369" w15:done="0"/>
   <w15:commentEx w15:paraId="532E9FF4" w15:done="0"/>
   <w15:commentEx w15:paraId="7B515B71" w15:done="0"/>
   <w15:commentEx w15:paraId="4CB8FDD6" w15:done="0"/>
@@ -3323,7 +3348,6 @@
   <w16cid:commentId w16cid:paraId="69DF0782" w16cid:durableId="2061AE55"/>
   <w16cid:commentId w16cid:paraId="10A13362" w16cid:durableId="2061A299"/>
   <w16cid:commentId w16cid:paraId="24119DC2" w16cid:durableId="20588FEB"/>
-  <w16cid:commentId w16cid:paraId="7827A369" w16cid:durableId="2062838B"/>
   <w16cid:commentId w16cid:paraId="532E9FF4" w16cid:durableId="2061AF2E"/>
   <w16cid:commentId w16cid:paraId="7B515B71" w16cid:durableId="2061AF50"/>
   <w16cid:commentId w16cid:paraId="4CB8FDD6" w16cid:durableId="2061AFA4"/>
@@ -4902,7 +4926,7 @@
 </file>
 
 <file path=customXml/itemProps1.xml><?xml version="1.0" encoding="utf-8"?>
-<ds:datastoreItem xmlns:ds="http://schemas.openxmlformats.org/officeDocument/2006/customXml" ds:itemID="{7F8B7E50-A20D-47E7-BF85-BA53290ACF17}">
+<ds:datastoreItem xmlns:ds="http://schemas.openxmlformats.org/officeDocument/2006/customXml" ds:itemID="{4E6C8AD6-5173-449A-ADFB-21E0EC9CB1C7}">
   <ds:schemaRefs>
     <ds:schemaRef ds:uri="http://schemas.openxmlformats.org/officeDocument/2006/bibliography"/>
   </ds:schemaRefs>

</xml_diff>